<commit_message>
agregar gestor de historial
</commit_message>
<xml_diff>
--- a/informacion/esquemas.docx
+++ b/informacion/esquemas.docx
@@ -2429,7 +2429,6 @@
     <w:p/>
     <w:p>
       <w:bookmarkStart w:id="0" w:name="_Hlk148893876"/>
-      <w:bookmarkStart w:id="1" w:name="_GoBack"/>
     </w:p>
     <w:p/>
     <w:p>
@@ -3828,7 +3827,3821 @@
         </mc:AlternateContent>
       </w:r>
       <w:bookmarkEnd w:id="0"/>
+    </w:p>
+    <w:p>
+      <w:r>
+        <w:br w:type="page"/>
+      </w:r>
+    </w:p>
+    <w:p>
+      <w:r>
+        <w:rPr>
+          <w:noProof/>
+        </w:rPr>
+        <w:lastRenderedPageBreak/>
+        <mc:AlternateContent>
+          <mc:Choice Requires="wps">
+            <w:drawing>
+              <wp:anchor distT="0" distB="0" distL="114300" distR="114300" simplePos="0" relativeHeight="251642865" behindDoc="0" locked="0" layoutInCell="1" allowOverlap="1" wp14:anchorId="2D26F619" wp14:editId="05212310">
+                <wp:simplePos x="0" y="0"/>
+                <wp:positionH relativeFrom="column">
+                  <wp:posOffset>2618740</wp:posOffset>
+                </wp:positionH>
+                <wp:positionV relativeFrom="paragraph">
+                  <wp:posOffset>2884805</wp:posOffset>
+                </wp:positionV>
+                <wp:extent cx="2120900" cy="1435100"/>
+                <wp:effectExtent l="0" t="0" r="12700" b="12700"/>
+                <wp:wrapNone/>
+                <wp:docPr id="313354054" name="Rectangle: Rounded Corners 313354054"/>
+                <wp:cNvGraphicFramePr/>
+                <a:graphic xmlns:a="http://schemas.openxmlformats.org/drawingml/2006/main">
+                  <a:graphicData uri="http://schemas.microsoft.com/office/word/2010/wordprocessingShape">
+                    <wps:wsp>
+                      <wps:cNvSpPr/>
+                      <wps:spPr>
+                        <a:xfrm>
+                          <a:off x="0" y="0"/>
+                          <a:ext cx="2120900" cy="1435100"/>
+                        </a:xfrm>
+                        <a:prstGeom prst="roundRect">
+                          <a:avLst/>
+                        </a:prstGeom>
+                        <a:ln>
+                          <a:solidFill>
+                            <a:schemeClr val="tx1"/>
+                          </a:solidFill>
+                        </a:ln>
+                      </wps:spPr>
+                      <wps:style>
+                        <a:lnRef idx="2">
+                          <a:schemeClr val="accent6"/>
+                        </a:lnRef>
+                        <a:fillRef idx="1">
+                          <a:schemeClr val="lt1"/>
+                        </a:fillRef>
+                        <a:effectRef idx="0">
+                          <a:schemeClr val="accent6"/>
+                        </a:effectRef>
+                        <a:fontRef idx="minor">
+                          <a:schemeClr val="dk1"/>
+                        </a:fontRef>
+                      </wps:style>
+                      <wps:bodyPr rot="0" spcFirstLastPara="0" vertOverflow="overflow" horzOverflow="overflow" vert="horz" wrap="square" lIns="91440" tIns="45720" rIns="91440" bIns="45720" numCol="1" spcCol="0" rtlCol="0" fromWordArt="0" anchor="ctr" anchorCtr="0" forceAA="0" compatLnSpc="1">
+                        <a:prstTxWarp prst="textNoShape">
+                          <a:avLst/>
+                        </a:prstTxWarp>
+                        <a:noAutofit/>
+                      </wps:bodyPr>
+                    </wps:wsp>
+                  </a:graphicData>
+                </a:graphic>
+                <wp14:sizeRelV relativeFrom="margin">
+                  <wp14:pctHeight>0</wp14:pctHeight>
+                </wp14:sizeRelV>
+              </wp:anchor>
+            </w:drawing>
+          </mc:Choice>
+          <mc:Fallback>
+            <w:pict>
+              <v:roundrect w14:anchorId="11FB4930" id="Rectangle: Rounded Corners 313354054" o:spid="_x0000_s1026" style="position:absolute;margin-left:206.2pt;margin-top:227.15pt;width:167pt;height:113pt;z-index:251642865;visibility:visible;mso-wrap-style:square;mso-height-percent:0;mso-wrap-distance-left:9pt;mso-wrap-distance-top:0;mso-wrap-distance-right:9pt;mso-wrap-distance-bottom:0;mso-position-horizontal:absolute;mso-position-horizontal-relative:text;mso-position-vertical:absolute;mso-position-vertical-relative:text;mso-height-percent:0;mso-height-relative:margin;v-text-anchor:middle" arcsize="10923f" o:gfxdata="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" fillcolor="white [3201]" strokecolor="black [3213]" strokeweight="1pt">
+                <v:stroke joinstyle="miter"/>
+              </v:roundrect>
+            </w:pict>
+          </mc:Fallback>
+        </mc:AlternateContent>
+      </w:r>
+      <w:r>
+        <w:rPr>
+          <w:noProof/>
+        </w:rPr>
+        <w:drawing>
+          <wp:anchor distT="0" distB="0" distL="114300" distR="114300" simplePos="0" relativeHeight="251745280" behindDoc="0" locked="0" layoutInCell="1" allowOverlap="1" wp14:anchorId="28933616" wp14:editId="630CB0BA">
+            <wp:simplePos x="0" y="0"/>
+            <wp:positionH relativeFrom="page">
+              <wp:posOffset>3536950</wp:posOffset>
+            </wp:positionH>
+            <wp:positionV relativeFrom="paragraph">
+              <wp:posOffset>2897505</wp:posOffset>
+            </wp:positionV>
+            <wp:extent cx="692150" cy="692150"/>
+            <wp:effectExtent l="0" t="0" r="0" b="0"/>
+            <wp:wrapNone/>
+            <wp:docPr id="313354049" name="Picture 313354049"/>
+            <wp:cNvGraphicFramePr>
+              <a:graphicFrameLocks xmlns:a="http://schemas.openxmlformats.org/drawingml/2006/main" noChangeAspect="1"/>
+            </wp:cNvGraphicFramePr>
+            <a:graphic xmlns:a="http://schemas.openxmlformats.org/drawingml/2006/main">
+              <a:graphicData uri="http://schemas.openxmlformats.org/drawingml/2006/picture">
+                <pic:pic xmlns:pic="http://schemas.openxmlformats.org/drawingml/2006/picture">
+                  <pic:nvPicPr>
+                    <pic:cNvPr id="0" name="Picture 18"/>
+                    <pic:cNvPicPr>
+                      <a:picLocks noChangeAspect="1" noChangeArrowheads="1"/>
+                    </pic:cNvPicPr>
+                  </pic:nvPicPr>
+                  <pic:blipFill>
+                    <a:blip r:embed="rId17" cstate="print">
+                      <a:extLst>
+                        <a:ext uri="{28A0092B-C50C-407E-A947-70E740481C1C}">
+                          <a14:useLocalDpi xmlns:a14="http://schemas.microsoft.com/office/drawing/2010/main" val="0"/>
+                        </a:ext>
+                      </a:extLst>
+                    </a:blip>
+                    <a:srcRect/>
+                    <a:stretch>
+                      <a:fillRect/>
+                    </a:stretch>
+                  </pic:blipFill>
+                  <pic:spPr bwMode="auto">
+                    <a:xfrm>
+                      <a:off x="0" y="0"/>
+                      <a:ext cx="692150" cy="692150"/>
+                    </a:xfrm>
+                    <a:prstGeom prst="rect">
+                      <a:avLst/>
+                    </a:prstGeom>
+                    <a:noFill/>
+                  </pic:spPr>
+                </pic:pic>
+              </a:graphicData>
+            </a:graphic>
+            <wp14:sizeRelH relativeFrom="margin">
+              <wp14:pctWidth>0</wp14:pctWidth>
+            </wp14:sizeRelH>
+            <wp14:sizeRelV relativeFrom="margin">
+              <wp14:pctHeight>0</wp14:pctHeight>
+            </wp14:sizeRelV>
+          </wp:anchor>
+        </w:drawing>
+      </w:r>
+      <w:r>
+        <mc:AlternateContent>
+          <mc:Choice Requires="wps">
+            <w:drawing>
+              <wp:anchor distT="0" distB="0" distL="114300" distR="114300" simplePos="0" relativeHeight="251747328" behindDoc="0" locked="0" layoutInCell="1" allowOverlap="1" wp14:anchorId="41673929" wp14:editId="0800657E">
+                <wp:simplePos x="0" y="0"/>
+                <wp:positionH relativeFrom="margin">
+                  <wp:posOffset>2726690</wp:posOffset>
+                </wp:positionH>
+                <wp:positionV relativeFrom="paragraph">
+                  <wp:posOffset>3456305</wp:posOffset>
+                </wp:positionV>
+                <wp:extent cx="1873250" cy="787400"/>
+                <wp:effectExtent l="0" t="0" r="12700" b="12700"/>
+                <wp:wrapNone/>
+                <wp:docPr id="313354050" name="Text Box 313354050"/>
+                <wp:cNvGraphicFramePr/>
+                <a:graphic xmlns:a="http://schemas.openxmlformats.org/drawingml/2006/main">
+                  <a:graphicData uri="http://schemas.microsoft.com/office/word/2010/wordprocessingShape">
+                    <wps:wsp>
+                      <wps:cNvSpPr txBox="1"/>
+                      <wps:spPr>
+                        <a:xfrm>
+                          <a:off x="0" y="0"/>
+                          <a:ext cx="1873250" cy="787400"/>
+                        </a:xfrm>
+                        <a:prstGeom prst="rect">
+                          <a:avLst/>
+                        </a:prstGeom>
+                        <a:ln>
+                          <a:solidFill>
+                            <a:schemeClr val="bg1"/>
+                          </a:solidFill>
+                        </a:ln>
+                      </wps:spPr>
+                      <wps:style>
+                        <a:lnRef idx="2">
+                          <a:schemeClr val="dk1"/>
+                        </a:lnRef>
+                        <a:fillRef idx="1">
+                          <a:schemeClr val="lt1"/>
+                        </a:fillRef>
+                        <a:effectRef idx="0">
+                          <a:schemeClr val="dk1"/>
+                        </a:effectRef>
+                        <a:fontRef idx="minor">
+                          <a:schemeClr val="dk1"/>
+                        </a:fontRef>
+                      </wps:style>
+                      <wps:txbx>
+                        <w:txbxContent>
+                          <w:p>
+                            <w:pPr>
+                              <w:jc w:val="center"/>
+                              <w:rPr>
+                                <w:rFonts w:ascii="Comic Sans MS" w:hAnsi="Comic Sans MS"/>
+                                <w:b/>
+                                <w:sz w:val="20"/>
+                                <w:szCs w:val="20"/>
+                                <w:u w:val="single"/>
+                                <w:lang w:val="es-ES"/>
+                              </w:rPr>
+                            </w:pPr>
+                            <w:r>
+                              <w:rPr>
+                                <w:rFonts w:ascii="Comic Sans MS" w:hAnsi="Comic Sans MS"/>
+                                <w:b/>
+                                <w:sz w:val="20"/>
+                                <w:szCs w:val="20"/>
+                                <w:u w:val="single"/>
+                                <w:lang w:val="es-ES"/>
+                              </w:rPr>
+                              <w:t>Microcontrolador</w:t>
+                            </w:r>
+                          </w:p>
+                          <w:p>
+                            <w:pPr>
+                              <w:spacing w:line="240" w:lineRule="auto"/>
+                              <w:jc w:val="center"/>
+                              <w:rPr>
+                                <w:rFonts w:ascii="Comic Sans MS" w:hAnsi="Comic Sans MS"/>
+                                <w:color w:val="0070C0"/>
+                                <w:sz w:val="20"/>
+                                <w:szCs w:val="20"/>
+                                <w:lang w:val="es-ES"/>
+                              </w:rPr>
+                            </w:pPr>
+                            <w:r>
+                              <w:rPr>
+                                <w:rFonts w:ascii="Comic Sans MS" w:hAnsi="Comic Sans MS"/>
+                                <w:sz w:val="20"/>
+                                <w:szCs w:val="20"/>
+                                <w:lang w:val="es-ES"/>
+                              </w:rPr>
+                              <w:t xml:space="preserve">Se encarga de mantener los parámetros de incubación </w:t>
+                            </w:r>
+                          </w:p>
+                        </w:txbxContent>
+                      </wps:txbx>
+                      <wps:bodyPr rot="0" spcFirstLastPara="0" vertOverflow="overflow" horzOverflow="overflow" vert="horz" wrap="square" lIns="91440" tIns="45720" rIns="91440" bIns="45720" numCol="1" spcCol="0" rtlCol="0" fromWordArt="0" anchor="t" anchorCtr="0" forceAA="0" compatLnSpc="1">
+                        <a:prstTxWarp prst="textNoShape">
+                          <a:avLst/>
+                        </a:prstTxWarp>
+                        <a:noAutofit/>
+                      </wps:bodyPr>
+                    </wps:wsp>
+                  </a:graphicData>
+                </a:graphic>
+                <wp14:sizeRelH relativeFrom="margin">
+                  <wp14:pctWidth>0</wp14:pctWidth>
+                </wp14:sizeRelH>
+                <wp14:sizeRelV relativeFrom="margin">
+                  <wp14:pctHeight>0</wp14:pctHeight>
+                </wp14:sizeRelV>
+              </wp:anchor>
+            </w:drawing>
+          </mc:Choice>
+          <mc:Fallback>
+            <w:pict>
+              <v:shape w14:anchorId="41673929" id="Text Box 313354050" o:spid="_x0000_s1042" type="#_x0000_t202" style="position:absolute;margin-left:214.7pt;margin-top:272.15pt;width:147.5pt;height:62pt;z-index:251747328;visibility:visible;mso-wrap-style:square;mso-width-percent:0;mso-height-percent:0;mso-wrap-distance-left:9pt;mso-wrap-distance-top:0;mso-wrap-distance-right:9pt;mso-wrap-distance-bottom:0;mso-position-horizontal:absolute;mso-position-horizontal-relative:margin;mso-position-vertical:absolute;mso-position-vertical-relative:text;mso-width-percent:0;mso-height-percent:0;mso-width-relative:margin;mso-height-relative:margin;v-text-anchor:top" o:gfxdata="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" fillcolor="white [3201]" strokecolor="white [3212]" strokeweight="1pt">
+                <v:textbox>
+                  <w:txbxContent>
+                    <w:p>
+                      <w:pPr>
+                        <w:jc w:val="center"/>
+                        <w:rPr>
+                          <w:rFonts w:ascii="Comic Sans MS" w:hAnsi="Comic Sans MS"/>
+                          <w:b/>
+                          <w:sz w:val="20"/>
+                          <w:szCs w:val="20"/>
+                          <w:u w:val="single"/>
+                          <w:lang w:val="es-ES"/>
+                        </w:rPr>
+                      </w:pPr>
+                      <w:r>
+                        <w:rPr>
+                          <w:rFonts w:ascii="Comic Sans MS" w:hAnsi="Comic Sans MS"/>
+                          <w:b/>
+                          <w:sz w:val="20"/>
+                          <w:szCs w:val="20"/>
+                          <w:u w:val="single"/>
+                          <w:lang w:val="es-ES"/>
+                        </w:rPr>
+                        <w:t>Microcontrolador</w:t>
+                      </w:r>
+                    </w:p>
+                    <w:p>
+                      <w:pPr>
+                        <w:spacing w:line="240" w:lineRule="auto"/>
+                        <w:jc w:val="center"/>
+                        <w:rPr>
+                          <w:rFonts w:ascii="Comic Sans MS" w:hAnsi="Comic Sans MS"/>
+                          <w:color w:val="0070C0"/>
+                          <w:sz w:val="20"/>
+                          <w:szCs w:val="20"/>
+                          <w:lang w:val="es-ES"/>
+                        </w:rPr>
+                      </w:pPr>
+                      <w:r>
+                        <w:rPr>
+                          <w:rFonts w:ascii="Comic Sans MS" w:hAnsi="Comic Sans MS"/>
+                          <w:sz w:val="20"/>
+                          <w:szCs w:val="20"/>
+                          <w:lang w:val="es-ES"/>
+                        </w:rPr>
+                        <w:t xml:space="preserve">Se encarga de mantener los parámetros de incubación </w:t>
+                      </w:r>
+                    </w:p>
+                  </w:txbxContent>
+                </v:textbox>
+                <w10:wrap anchorx="margin"/>
+              </v:shape>
+            </w:pict>
+          </mc:Fallback>
+        </mc:AlternateContent>
+      </w:r>
+      <w:r>
+        <w:rPr>
+          <w:noProof/>
+        </w:rPr>
+        <mc:AlternateContent>
+          <mc:Choice Requires="wps">
+            <w:drawing>
+              <wp:anchor distT="0" distB="0" distL="114300" distR="114300" simplePos="0" relativeHeight="251643890" behindDoc="0" locked="0" layoutInCell="1" allowOverlap="1" wp14:anchorId="6AE305FA" wp14:editId="19533632">
+                <wp:simplePos x="0" y="0"/>
+                <wp:positionH relativeFrom="page">
+                  <wp:posOffset>5384800</wp:posOffset>
+                </wp:positionH>
+                <wp:positionV relativeFrom="paragraph">
+                  <wp:posOffset>2218055</wp:posOffset>
+                </wp:positionV>
+                <wp:extent cx="2076450" cy="1930400"/>
+                <wp:effectExtent l="0" t="0" r="19050" b="12700"/>
+                <wp:wrapNone/>
+                <wp:docPr id="313354053" name="Oval 313354053"/>
+                <wp:cNvGraphicFramePr/>
+                <a:graphic xmlns:a="http://schemas.openxmlformats.org/drawingml/2006/main">
+                  <a:graphicData uri="http://schemas.microsoft.com/office/word/2010/wordprocessingShape">
+                    <wps:wsp>
+                      <wps:cNvSpPr/>
+                      <wps:spPr>
+                        <a:xfrm>
+                          <a:off x="0" y="0"/>
+                          <a:ext cx="2076450" cy="1930400"/>
+                        </a:xfrm>
+                        <a:prstGeom prst="ellipse">
+                          <a:avLst/>
+                        </a:prstGeom>
+                        <a:ln>
+                          <a:solidFill>
+                            <a:srgbClr val="002060"/>
+                          </a:solidFill>
+                        </a:ln>
+                      </wps:spPr>
+                      <wps:style>
+                        <a:lnRef idx="2">
+                          <a:schemeClr val="accent6"/>
+                        </a:lnRef>
+                        <a:fillRef idx="1">
+                          <a:schemeClr val="lt1"/>
+                        </a:fillRef>
+                        <a:effectRef idx="0">
+                          <a:schemeClr val="accent6"/>
+                        </a:effectRef>
+                        <a:fontRef idx="minor">
+                          <a:schemeClr val="dk1"/>
+                        </a:fontRef>
+                      </wps:style>
+                      <wps:bodyPr rot="0" spcFirstLastPara="0" vertOverflow="overflow" horzOverflow="overflow" vert="horz" wrap="square" lIns="91440" tIns="45720" rIns="91440" bIns="45720" numCol="1" spcCol="0" rtlCol="0" fromWordArt="0" anchor="ctr" anchorCtr="0" forceAA="0" compatLnSpc="1">
+                        <a:prstTxWarp prst="textNoShape">
+                          <a:avLst/>
+                        </a:prstTxWarp>
+                        <a:noAutofit/>
+                      </wps:bodyPr>
+                    </wps:wsp>
+                  </a:graphicData>
+                </a:graphic>
+                <wp14:sizeRelH relativeFrom="margin">
+                  <wp14:pctWidth>0</wp14:pctWidth>
+                </wp14:sizeRelH>
+                <wp14:sizeRelV relativeFrom="margin">
+                  <wp14:pctHeight>0</wp14:pctHeight>
+                </wp14:sizeRelV>
+              </wp:anchor>
+            </w:drawing>
+          </mc:Choice>
+          <mc:Fallback>
+            <w:pict>
+              <v:oval w14:anchorId="6B276BC6" id="Oval 313354053" o:spid="_x0000_s1026" style="position:absolute;margin-left:424pt;margin-top:174.65pt;width:163.5pt;height:152pt;z-index:251643890;visibility:visible;mso-wrap-style:square;mso-width-percent:0;mso-height-percent:0;mso-wrap-distance-left:9pt;mso-wrap-distance-top:0;mso-wrap-distance-right:9pt;mso-wrap-distance-bottom:0;mso-position-horizontal:absolute;mso-position-horizontal-relative:page;mso-position-vertical:absolute;mso-position-vertical-relative:text;mso-width-percent:0;mso-height-percent:0;mso-width-relative:margin;mso-height-relative:margin;v-text-anchor:middle" o:gfxdata="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" fillcolor="white [3201]" strokecolor="#002060" strokeweight="1pt">
+                <v:stroke joinstyle="miter"/>
+                <w10:wrap anchorx="page"/>
+              </v:oval>
+            </w:pict>
+          </mc:Fallback>
+        </mc:AlternateContent>
+      </w:r>
+      <w:r>
+        <mc:AlternateContent>
+          <mc:Choice Requires="wps">
+            <w:drawing>
+              <wp:anchor distT="0" distB="0" distL="114300" distR="114300" simplePos="0" relativeHeight="251738112" behindDoc="0" locked="0" layoutInCell="1" allowOverlap="1" wp14:anchorId="342E3346" wp14:editId="2852DDF4">
+                <wp:simplePos x="0" y="0"/>
+                <wp:positionH relativeFrom="margin">
+                  <wp:posOffset>5838190</wp:posOffset>
+                </wp:positionH>
+                <wp:positionV relativeFrom="paragraph">
+                  <wp:posOffset>2738755</wp:posOffset>
+                </wp:positionV>
+                <wp:extent cx="1092200" cy="1123950"/>
+                <wp:effectExtent l="0" t="0" r="12700" b="19050"/>
+                <wp:wrapNone/>
+                <wp:docPr id="60" name="Text Box 60"/>
+                <wp:cNvGraphicFramePr/>
+                <a:graphic xmlns:a="http://schemas.openxmlformats.org/drawingml/2006/main">
+                  <a:graphicData uri="http://schemas.microsoft.com/office/word/2010/wordprocessingShape">
+                    <wps:wsp>
+                      <wps:cNvSpPr txBox="1"/>
+                      <wps:spPr>
+                        <a:xfrm>
+                          <a:off x="0" y="0"/>
+                          <a:ext cx="1092200" cy="1123950"/>
+                        </a:xfrm>
+                        <a:prstGeom prst="rect">
+                          <a:avLst/>
+                        </a:prstGeom>
+                        <a:ln>
+                          <a:solidFill>
+                            <a:schemeClr val="bg1"/>
+                          </a:solidFill>
+                        </a:ln>
+                      </wps:spPr>
+                      <wps:style>
+                        <a:lnRef idx="2">
+                          <a:schemeClr val="dk1"/>
+                        </a:lnRef>
+                        <a:fillRef idx="1">
+                          <a:schemeClr val="lt1"/>
+                        </a:fillRef>
+                        <a:effectRef idx="0">
+                          <a:schemeClr val="dk1"/>
+                        </a:effectRef>
+                        <a:fontRef idx="minor">
+                          <a:schemeClr val="dk1"/>
+                        </a:fontRef>
+                      </wps:style>
+                      <wps:txbx>
+                        <w:txbxContent>
+                          <w:p>
+                            <w:pPr>
+                              <w:jc w:val="center"/>
+                              <w:rPr>
+                                <w:rFonts w:ascii="Comic Sans MS" w:hAnsi="Comic Sans MS"/>
+                                <w:b/>
+                                <w:sz w:val="20"/>
+                                <w:szCs w:val="20"/>
+                                <w:u w:val="single"/>
+                                <w:lang w:val="es-ES"/>
+                              </w:rPr>
+                            </w:pPr>
+                            <w:r>
+                              <w:rPr>
+                                <w:rFonts w:ascii="Comic Sans MS" w:hAnsi="Comic Sans MS"/>
+                                <w:b/>
+                                <w:sz w:val="20"/>
+                                <w:szCs w:val="20"/>
+                                <w:u w:val="single"/>
+                                <w:lang w:val="es-ES"/>
+                              </w:rPr>
+                              <w:t xml:space="preserve">Fallos </w:t>
+                            </w:r>
+                            <w:r>
+                              <w:rPr>
+                                <w:rFonts w:ascii="Comic Sans MS" w:hAnsi="Comic Sans MS"/>
+                                <w:b/>
+                                <w:sz w:val="20"/>
+                                <w:szCs w:val="20"/>
+                                <w:u w:val="single"/>
+                                <w:lang w:val="es-ES"/>
+                              </w:rPr>
+                              <w:t>de ventilación</w:t>
+                            </w:r>
+                          </w:p>
+                          <w:p>
+                            <w:pPr>
+                              <w:spacing w:line="240" w:lineRule="auto"/>
+                              <w:jc w:val="center"/>
+                              <w:rPr>
+                                <w:rFonts w:ascii="Comic Sans MS" w:hAnsi="Comic Sans MS"/>
+                                <w:color w:val="0070C0"/>
+                                <w:sz w:val="20"/>
+                                <w:szCs w:val="20"/>
+                                <w:lang w:val="es-ES"/>
+                              </w:rPr>
+                            </w:pPr>
+                            <w:r>
+                              <w:rPr>
+                                <w:rFonts w:ascii="Comic Sans MS" w:hAnsi="Comic Sans MS"/>
+                                <w:sz w:val="20"/>
+                                <w:szCs w:val="20"/>
+                                <w:lang w:val="es-ES"/>
+                              </w:rPr>
+                              <w:t xml:space="preserve">Debe </w:t>
+                            </w:r>
+                            <w:r>
+                              <w:rPr>
+                                <w:rFonts w:ascii="Comic Sans MS" w:hAnsi="Comic Sans MS"/>
+                                <w:sz w:val="20"/>
+                                <w:szCs w:val="20"/>
+                                <w:lang w:val="es-ES"/>
+                              </w:rPr>
+                              <w:t>tener un flujo de ventilación contante</w:t>
+                            </w:r>
+                          </w:p>
+                        </w:txbxContent>
+                      </wps:txbx>
+                      <wps:bodyPr rot="0" spcFirstLastPara="0" vertOverflow="overflow" horzOverflow="overflow" vert="horz" wrap="square" lIns="91440" tIns="45720" rIns="91440" bIns="45720" numCol="1" spcCol="0" rtlCol="0" fromWordArt="0" anchor="t" anchorCtr="0" forceAA="0" compatLnSpc="1">
+                        <a:prstTxWarp prst="textNoShape">
+                          <a:avLst/>
+                        </a:prstTxWarp>
+                        <a:noAutofit/>
+                      </wps:bodyPr>
+                    </wps:wsp>
+                  </a:graphicData>
+                </a:graphic>
+                <wp14:sizeRelH relativeFrom="margin">
+                  <wp14:pctWidth>0</wp14:pctWidth>
+                </wp14:sizeRelH>
+                <wp14:sizeRelV relativeFrom="margin">
+                  <wp14:pctHeight>0</wp14:pctHeight>
+                </wp14:sizeRelV>
+              </wp:anchor>
+            </w:drawing>
+          </mc:Choice>
+          <mc:Fallback>
+            <w:pict>
+              <v:shape w14:anchorId="342E3346" id="Text Box 60" o:spid="_x0000_s1043" type="#_x0000_t202" style="position:absolute;margin-left:459.7pt;margin-top:215.65pt;width:86pt;height:88.5pt;z-index:251738112;visibility:visible;mso-wrap-style:square;mso-width-percent:0;mso-height-percent:0;mso-wrap-distance-left:9pt;mso-wrap-distance-top:0;mso-wrap-distance-right:9pt;mso-wrap-distance-bottom:0;mso-position-horizontal:absolute;mso-position-horizontal-relative:margin;mso-position-vertical:absolute;mso-position-vertical-relative:text;mso-width-percent:0;mso-height-percent:0;mso-width-relative:margin;mso-height-relative:margin;v-text-anchor:top" o:gfxdata="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" fillcolor="white [3201]" strokecolor="white [3212]" strokeweight="1pt">
+                <v:textbox>
+                  <w:txbxContent>
+                    <w:p>
+                      <w:pPr>
+                        <w:jc w:val="center"/>
+                        <w:rPr>
+                          <w:rFonts w:ascii="Comic Sans MS" w:hAnsi="Comic Sans MS"/>
+                          <w:b/>
+                          <w:sz w:val="20"/>
+                          <w:szCs w:val="20"/>
+                          <w:u w:val="single"/>
+                          <w:lang w:val="es-ES"/>
+                        </w:rPr>
+                      </w:pPr>
+                      <w:r>
+                        <w:rPr>
+                          <w:rFonts w:ascii="Comic Sans MS" w:hAnsi="Comic Sans MS"/>
+                          <w:b/>
+                          <w:sz w:val="20"/>
+                          <w:szCs w:val="20"/>
+                          <w:u w:val="single"/>
+                          <w:lang w:val="es-ES"/>
+                        </w:rPr>
+                        <w:t xml:space="preserve">Fallos </w:t>
+                      </w:r>
+                      <w:r>
+                        <w:rPr>
+                          <w:rFonts w:ascii="Comic Sans MS" w:hAnsi="Comic Sans MS"/>
+                          <w:b/>
+                          <w:sz w:val="20"/>
+                          <w:szCs w:val="20"/>
+                          <w:u w:val="single"/>
+                          <w:lang w:val="es-ES"/>
+                        </w:rPr>
+                        <w:t>de ventilación</w:t>
+                      </w:r>
+                    </w:p>
+                    <w:p>
+                      <w:pPr>
+                        <w:spacing w:line="240" w:lineRule="auto"/>
+                        <w:jc w:val="center"/>
+                        <w:rPr>
+                          <w:rFonts w:ascii="Comic Sans MS" w:hAnsi="Comic Sans MS"/>
+                          <w:color w:val="0070C0"/>
+                          <w:sz w:val="20"/>
+                          <w:szCs w:val="20"/>
+                          <w:lang w:val="es-ES"/>
+                        </w:rPr>
+                      </w:pPr>
+                      <w:r>
+                        <w:rPr>
+                          <w:rFonts w:ascii="Comic Sans MS" w:hAnsi="Comic Sans MS"/>
+                          <w:sz w:val="20"/>
+                          <w:szCs w:val="20"/>
+                          <w:lang w:val="es-ES"/>
+                        </w:rPr>
+                        <w:t xml:space="preserve">Debe </w:t>
+                      </w:r>
+                      <w:r>
+                        <w:rPr>
+                          <w:rFonts w:ascii="Comic Sans MS" w:hAnsi="Comic Sans MS"/>
+                          <w:sz w:val="20"/>
+                          <w:szCs w:val="20"/>
+                          <w:lang w:val="es-ES"/>
+                        </w:rPr>
+                        <w:t>tener un flujo de ventilación contante</w:t>
+                      </w:r>
+                    </w:p>
+                  </w:txbxContent>
+                </v:textbox>
+                <w10:wrap anchorx="margin"/>
+              </v:shape>
+            </w:pict>
+          </mc:Fallback>
+        </mc:AlternateContent>
+      </w:r>
+      <w:r>
+        <mc:AlternateContent>
+          <mc:Choice Requires="wps">
+            <w:drawing>
+              <wp:anchor distT="0" distB="0" distL="114300" distR="114300" simplePos="0" relativeHeight="251735040" behindDoc="0" locked="0" layoutInCell="1" allowOverlap="1" wp14:anchorId="475AF33E" wp14:editId="0E199F8D">
+                <wp:simplePos x="0" y="0"/>
+                <wp:positionH relativeFrom="margin">
+                  <wp:posOffset>5793740</wp:posOffset>
+                </wp:positionH>
+                <wp:positionV relativeFrom="paragraph">
+                  <wp:posOffset>1290955</wp:posOffset>
+                </wp:positionV>
+                <wp:extent cx="1225550" cy="939800"/>
+                <wp:effectExtent l="0" t="0" r="12700" b="12700"/>
+                <wp:wrapNone/>
+                <wp:docPr id="58" name="Text Box 58"/>
+                <wp:cNvGraphicFramePr/>
+                <a:graphic xmlns:a="http://schemas.openxmlformats.org/drawingml/2006/main">
+                  <a:graphicData uri="http://schemas.microsoft.com/office/word/2010/wordprocessingShape">
+                    <wps:wsp>
+                      <wps:cNvSpPr txBox="1"/>
+                      <wps:spPr>
+                        <a:xfrm>
+                          <a:off x="0" y="0"/>
+                          <a:ext cx="1225550" cy="939800"/>
+                        </a:xfrm>
+                        <a:prstGeom prst="rect">
+                          <a:avLst/>
+                        </a:prstGeom>
+                        <a:ln>
+                          <a:solidFill>
+                            <a:schemeClr val="bg1"/>
+                          </a:solidFill>
+                        </a:ln>
+                      </wps:spPr>
+                      <wps:style>
+                        <a:lnRef idx="2">
+                          <a:schemeClr val="dk1"/>
+                        </a:lnRef>
+                        <a:fillRef idx="1">
+                          <a:schemeClr val="lt1"/>
+                        </a:fillRef>
+                        <a:effectRef idx="0">
+                          <a:schemeClr val="dk1"/>
+                        </a:effectRef>
+                        <a:fontRef idx="minor">
+                          <a:schemeClr val="dk1"/>
+                        </a:fontRef>
+                      </wps:style>
+                      <wps:txbx>
+                        <w:txbxContent>
+                          <w:p>
+                            <w:pPr>
+                              <w:jc w:val="center"/>
+                              <w:rPr>
+                                <w:rFonts w:ascii="Comic Sans MS" w:hAnsi="Comic Sans MS"/>
+                                <w:b/>
+                                <w:sz w:val="20"/>
+                                <w:szCs w:val="20"/>
+                                <w:u w:val="single"/>
+                                <w:lang w:val="es-ES"/>
+                              </w:rPr>
+                            </w:pPr>
+                            <w:proofErr w:type="gramStart"/>
+                            <w:r>
+                              <w:rPr>
+                                <w:rFonts w:ascii="Comic Sans MS" w:hAnsi="Comic Sans MS"/>
+                                <w:b/>
+                                <w:sz w:val="20"/>
+                                <w:szCs w:val="20"/>
+                                <w:u w:val="single"/>
+                                <w:lang w:val="es-ES"/>
+                              </w:rPr>
+                              <w:t>Fallos</w:t>
+                            </w:r>
+                            <w:r>
+                              <w:rPr>
+                                <w:rFonts w:ascii="Comic Sans MS" w:hAnsi="Comic Sans MS"/>
+                                <w:b/>
+                                <w:sz w:val="20"/>
+                                <w:szCs w:val="20"/>
+                                <w:u w:val="single"/>
+                                <w:lang w:val="es-ES"/>
+                              </w:rPr>
+                              <w:t xml:space="preserve"> eléctrico</w:t>
+                            </w:r>
+                            <w:proofErr w:type="gramEnd"/>
+                          </w:p>
+                          <w:p>
+                            <w:pPr>
+                              <w:spacing w:line="240" w:lineRule="auto"/>
+                              <w:jc w:val="center"/>
+                              <w:rPr>
+                                <w:rFonts w:ascii="Comic Sans MS" w:hAnsi="Comic Sans MS"/>
+                                <w:color w:val="0070C0"/>
+                                <w:sz w:val="20"/>
+                                <w:szCs w:val="20"/>
+                                <w:lang w:val="es-ES"/>
+                              </w:rPr>
+                            </w:pPr>
+                            <w:r>
+                              <w:rPr>
+                                <w:rFonts w:ascii="Comic Sans MS" w:hAnsi="Comic Sans MS"/>
+                                <w:sz w:val="20"/>
+                                <w:szCs w:val="20"/>
+                                <w:lang w:val="es-ES"/>
+                              </w:rPr>
+                              <w:t>Debe encender el sistema de respaldo</w:t>
+                            </w:r>
+                          </w:p>
+                        </w:txbxContent>
+                      </wps:txbx>
+                      <wps:bodyPr rot="0" spcFirstLastPara="0" vertOverflow="overflow" horzOverflow="overflow" vert="horz" wrap="square" lIns="91440" tIns="45720" rIns="91440" bIns="45720" numCol="1" spcCol="0" rtlCol="0" fromWordArt="0" anchor="t" anchorCtr="0" forceAA="0" compatLnSpc="1">
+                        <a:prstTxWarp prst="textNoShape">
+                          <a:avLst/>
+                        </a:prstTxWarp>
+                        <a:noAutofit/>
+                      </wps:bodyPr>
+                    </wps:wsp>
+                  </a:graphicData>
+                </a:graphic>
+                <wp14:sizeRelH relativeFrom="margin">
+                  <wp14:pctWidth>0</wp14:pctWidth>
+                </wp14:sizeRelH>
+                <wp14:sizeRelV relativeFrom="margin">
+                  <wp14:pctHeight>0</wp14:pctHeight>
+                </wp14:sizeRelV>
+              </wp:anchor>
+            </w:drawing>
+          </mc:Choice>
+          <mc:Fallback>
+            <w:pict>
+              <v:shape w14:anchorId="475AF33E" id="Text Box 58" o:spid="_x0000_s1044" type="#_x0000_t202" style="position:absolute;margin-left:456.2pt;margin-top:101.65pt;width:96.5pt;height:74pt;z-index:251735040;visibility:visible;mso-wrap-style:square;mso-width-percent:0;mso-height-percent:0;mso-wrap-distance-left:9pt;mso-wrap-distance-top:0;mso-wrap-distance-right:9pt;mso-wrap-distance-bottom:0;mso-position-horizontal:absolute;mso-position-horizontal-relative:margin;mso-position-vertical:absolute;mso-position-vertical-relative:text;mso-width-percent:0;mso-height-percent:0;mso-width-relative:margin;mso-height-relative:margin;v-text-anchor:top" o:gfxdata="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" fillcolor="white [3201]" strokecolor="white [3212]" strokeweight="1pt">
+                <v:textbox>
+                  <w:txbxContent>
+                    <w:p>
+                      <w:pPr>
+                        <w:jc w:val="center"/>
+                        <w:rPr>
+                          <w:rFonts w:ascii="Comic Sans MS" w:hAnsi="Comic Sans MS"/>
+                          <w:b/>
+                          <w:sz w:val="20"/>
+                          <w:szCs w:val="20"/>
+                          <w:u w:val="single"/>
+                          <w:lang w:val="es-ES"/>
+                        </w:rPr>
+                      </w:pPr>
+                      <w:proofErr w:type="gramStart"/>
+                      <w:r>
+                        <w:rPr>
+                          <w:rFonts w:ascii="Comic Sans MS" w:hAnsi="Comic Sans MS"/>
+                          <w:b/>
+                          <w:sz w:val="20"/>
+                          <w:szCs w:val="20"/>
+                          <w:u w:val="single"/>
+                          <w:lang w:val="es-ES"/>
+                        </w:rPr>
+                        <w:t>Fallos</w:t>
+                      </w:r>
+                      <w:r>
+                        <w:rPr>
+                          <w:rFonts w:ascii="Comic Sans MS" w:hAnsi="Comic Sans MS"/>
+                          <w:b/>
+                          <w:sz w:val="20"/>
+                          <w:szCs w:val="20"/>
+                          <w:u w:val="single"/>
+                          <w:lang w:val="es-ES"/>
+                        </w:rPr>
+                        <w:t xml:space="preserve"> eléctrico</w:t>
+                      </w:r>
+                      <w:proofErr w:type="gramEnd"/>
+                    </w:p>
+                    <w:p>
+                      <w:pPr>
+                        <w:spacing w:line="240" w:lineRule="auto"/>
+                        <w:jc w:val="center"/>
+                        <w:rPr>
+                          <w:rFonts w:ascii="Comic Sans MS" w:hAnsi="Comic Sans MS"/>
+                          <w:color w:val="0070C0"/>
+                          <w:sz w:val="20"/>
+                          <w:szCs w:val="20"/>
+                          <w:lang w:val="es-ES"/>
+                        </w:rPr>
+                      </w:pPr>
+                      <w:r>
+                        <w:rPr>
+                          <w:rFonts w:ascii="Comic Sans MS" w:hAnsi="Comic Sans MS"/>
+                          <w:sz w:val="20"/>
+                          <w:szCs w:val="20"/>
+                          <w:lang w:val="es-ES"/>
+                        </w:rPr>
+                        <w:t>Debe encender el sistema de respaldo</w:t>
+                      </w:r>
+                    </w:p>
+                  </w:txbxContent>
+                </v:textbox>
+                <w10:wrap anchorx="margin"/>
+              </v:shape>
+            </w:pict>
+          </mc:Fallback>
+        </mc:AlternateContent>
+      </w:r>
+      <w:r>
+        <w:rPr>
+          <w:noProof/>
+        </w:rPr>
+        <w:drawing>
+          <wp:anchor distT="0" distB="0" distL="114300" distR="114300" simplePos="0" relativeHeight="251732992" behindDoc="0" locked="0" layoutInCell="1" allowOverlap="1" wp14:anchorId="456D3D3E" wp14:editId="080AA9C3">
+            <wp:simplePos x="0" y="0"/>
+            <wp:positionH relativeFrom="margin">
+              <wp:posOffset>5311140</wp:posOffset>
+            </wp:positionH>
+            <wp:positionV relativeFrom="paragraph">
+              <wp:posOffset>1335405</wp:posOffset>
+            </wp:positionV>
+            <wp:extent cx="647700" cy="647700"/>
+            <wp:effectExtent l="0" t="0" r="0" b="0"/>
+            <wp:wrapNone/>
+            <wp:docPr id="57" name="Picture 57"/>
+            <wp:cNvGraphicFramePr>
+              <a:graphicFrameLocks xmlns:a="http://schemas.openxmlformats.org/drawingml/2006/main" noChangeAspect="1"/>
+            </wp:cNvGraphicFramePr>
+            <a:graphic xmlns:a="http://schemas.openxmlformats.org/drawingml/2006/main">
+              <a:graphicData uri="http://schemas.openxmlformats.org/drawingml/2006/picture">
+                <pic:pic xmlns:pic="http://schemas.openxmlformats.org/drawingml/2006/picture">
+                  <pic:nvPicPr>
+                    <pic:cNvPr id="0" name="Picture 14"/>
+                    <pic:cNvPicPr>
+                      <a:picLocks noChangeAspect="1" noChangeArrowheads="1"/>
+                    </pic:cNvPicPr>
+                  </pic:nvPicPr>
+                  <pic:blipFill>
+                    <a:blip r:embed="rId18" cstate="print">
+                      <a:extLst>
+                        <a:ext uri="{28A0092B-C50C-407E-A947-70E740481C1C}">
+                          <a14:useLocalDpi xmlns:a14="http://schemas.microsoft.com/office/drawing/2010/main" val="0"/>
+                        </a:ext>
+                      </a:extLst>
+                    </a:blip>
+                    <a:srcRect/>
+                    <a:stretch>
+                      <a:fillRect/>
+                    </a:stretch>
+                  </pic:blipFill>
+                  <pic:spPr bwMode="auto">
+                    <a:xfrm>
+                      <a:off x="0" y="0"/>
+                      <a:ext cx="647700" cy="647700"/>
+                    </a:xfrm>
+                    <a:prstGeom prst="rect">
+                      <a:avLst/>
+                    </a:prstGeom>
+                    <a:noFill/>
+                  </pic:spPr>
+                </pic:pic>
+              </a:graphicData>
+            </a:graphic>
+            <wp14:sizeRelH relativeFrom="margin">
+              <wp14:pctWidth>0</wp14:pctWidth>
+            </wp14:sizeRelH>
+            <wp14:sizeRelV relativeFrom="margin">
+              <wp14:pctHeight>0</wp14:pctHeight>
+            </wp14:sizeRelV>
+          </wp:anchor>
+        </w:drawing>
+      </w:r>
+      <w:r>
+        <w:rPr>
+          <w:noProof/>
+        </w:rPr>
+        <w:drawing>
+          <wp:anchor distT="0" distB="0" distL="114300" distR="114300" simplePos="0" relativeHeight="251644915" behindDoc="0" locked="0" layoutInCell="1" allowOverlap="1" wp14:anchorId="5FAA64FF" wp14:editId="1C1F4089">
+            <wp:simplePos x="0" y="0"/>
+            <wp:positionH relativeFrom="margin">
+              <wp:posOffset>4999990</wp:posOffset>
+            </wp:positionH>
+            <wp:positionV relativeFrom="paragraph">
+              <wp:posOffset>-290195</wp:posOffset>
+            </wp:positionV>
+            <wp:extent cx="692150" cy="692150"/>
+            <wp:effectExtent l="0" t="0" r="0" b="0"/>
+            <wp:wrapNone/>
+            <wp:docPr id="51" name="Picture 51"/>
+            <wp:cNvGraphicFramePr>
+              <a:graphicFrameLocks xmlns:a="http://schemas.openxmlformats.org/drawingml/2006/main" noChangeAspect="1"/>
+            </wp:cNvGraphicFramePr>
+            <a:graphic xmlns:a="http://schemas.openxmlformats.org/drawingml/2006/main">
+              <a:graphicData uri="http://schemas.openxmlformats.org/drawingml/2006/picture">
+                <pic:pic xmlns:pic="http://schemas.openxmlformats.org/drawingml/2006/picture">
+                  <pic:nvPicPr>
+                    <pic:cNvPr id="0" name="Picture 10"/>
+                    <pic:cNvPicPr>
+                      <a:picLocks noChangeAspect="1" noChangeArrowheads="1"/>
+                    </pic:cNvPicPr>
+                  </pic:nvPicPr>
+                  <pic:blipFill>
+                    <a:blip r:embed="rId19" cstate="print">
+                      <a:extLst>
+                        <a:ext uri="{28A0092B-C50C-407E-A947-70E740481C1C}">
+                          <a14:useLocalDpi xmlns:a14="http://schemas.microsoft.com/office/drawing/2010/main" val="0"/>
+                        </a:ext>
+                      </a:extLst>
+                    </a:blip>
+                    <a:srcRect/>
+                    <a:stretch>
+                      <a:fillRect/>
+                    </a:stretch>
+                  </pic:blipFill>
+                  <pic:spPr bwMode="auto">
+                    <a:xfrm>
+                      <a:off x="0" y="0"/>
+                      <a:ext cx="692150" cy="692150"/>
+                    </a:xfrm>
+                    <a:prstGeom prst="rect">
+                      <a:avLst/>
+                    </a:prstGeom>
+                    <a:noFill/>
+                  </pic:spPr>
+                </pic:pic>
+              </a:graphicData>
+            </a:graphic>
+            <wp14:sizeRelH relativeFrom="margin">
+              <wp14:pctWidth>0</wp14:pctWidth>
+            </wp14:sizeRelH>
+            <wp14:sizeRelV relativeFrom="margin">
+              <wp14:pctHeight>0</wp14:pctHeight>
+            </wp14:sizeRelV>
+          </wp:anchor>
+        </w:drawing>
+      </w:r>
+      <w:r>
+        <mc:AlternateContent>
+          <mc:Choice Requires="wps">
+            <w:drawing>
+              <wp:anchor distT="0" distB="0" distL="114300" distR="114300" simplePos="0" relativeHeight="251727872" behindDoc="0" locked="0" layoutInCell="1" allowOverlap="1" wp14:anchorId="0BC7F2D1" wp14:editId="75FB7F10">
+                <wp:simplePos x="0" y="0"/>
+                <wp:positionH relativeFrom="column">
+                  <wp:posOffset>5584190</wp:posOffset>
+                </wp:positionH>
+                <wp:positionV relativeFrom="paragraph">
+                  <wp:posOffset>-696595</wp:posOffset>
+                </wp:positionV>
+                <wp:extent cx="1054100" cy="1581150"/>
+                <wp:effectExtent l="0" t="0" r="12700" b="19050"/>
+                <wp:wrapNone/>
+                <wp:docPr id="52" name="Text Box 52"/>
+                <wp:cNvGraphicFramePr/>
+                <a:graphic xmlns:a="http://schemas.openxmlformats.org/drawingml/2006/main">
+                  <a:graphicData uri="http://schemas.microsoft.com/office/word/2010/wordprocessingShape">
+                    <wps:wsp>
+                      <wps:cNvSpPr txBox="1"/>
+                      <wps:spPr>
+                        <a:xfrm>
+                          <a:off x="0" y="0"/>
+                          <a:ext cx="1054100" cy="1581150"/>
+                        </a:xfrm>
+                        <a:prstGeom prst="rect">
+                          <a:avLst/>
+                        </a:prstGeom>
+                        <a:ln>
+                          <a:solidFill>
+                            <a:schemeClr val="bg1"/>
+                          </a:solidFill>
+                        </a:ln>
+                      </wps:spPr>
+                      <wps:style>
+                        <a:lnRef idx="2">
+                          <a:schemeClr val="dk1"/>
+                        </a:lnRef>
+                        <a:fillRef idx="1">
+                          <a:schemeClr val="lt1"/>
+                        </a:fillRef>
+                        <a:effectRef idx="0">
+                          <a:schemeClr val="dk1"/>
+                        </a:effectRef>
+                        <a:fontRef idx="minor">
+                          <a:schemeClr val="dk1"/>
+                        </a:fontRef>
+                      </wps:style>
+                      <wps:txbx>
+                        <w:txbxContent>
+                          <w:p>
+                            <w:pPr>
+                              <w:jc w:val="center"/>
+                              <w:rPr>
+                                <w:rFonts w:ascii="Comic Sans MS" w:hAnsi="Comic Sans MS"/>
+                                <w:b/>
+                                <w:sz w:val="20"/>
+                                <w:szCs w:val="20"/>
+                                <w:u w:val="single"/>
+                                <w:lang w:val="es-ES"/>
+                              </w:rPr>
+                            </w:pPr>
+                            <w:r>
+                              <w:rPr>
+                                <w:rFonts w:ascii="Comic Sans MS" w:hAnsi="Comic Sans MS"/>
+                                <w:b/>
+                                <w:sz w:val="20"/>
+                                <w:szCs w:val="20"/>
+                                <w:u w:val="single"/>
+                                <w:lang w:val="es-ES"/>
+                              </w:rPr>
+                              <w:t>Humedad</w:t>
+                            </w:r>
+                          </w:p>
+                          <w:p>
+                            <w:pPr>
+                              <w:jc w:val="center"/>
+                              <w:rPr>
+                                <w:rFonts w:ascii="Comic Sans MS" w:hAnsi="Comic Sans MS"/>
+                                <w:sz w:val="20"/>
+                                <w:szCs w:val="20"/>
+                                <w:lang w:val="es-ES"/>
+                              </w:rPr>
+                            </w:pPr>
+                            <w:r>
+                              <w:rPr>
+                                <w:rFonts w:ascii="Comic Sans MS" w:hAnsi="Comic Sans MS"/>
+                                <w:sz w:val="20"/>
+                                <w:szCs w:val="20"/>
+                                <w:lang w:val="es-ES"/>
+                              </w:rPr>
+                              <w:t>Primeros días:</w:t>
+                            </w:r>
+                          </w:p>
+                          <w:p>
+                            <w:pPr>
+                              <w:jc w:val="center"/>
+                              <w:rPr>
+                                <w:rFonts w:ascii="Comic Sans MS" w:hAnsi="Comic Sans MS"/>
+                                <w:sz w:val="20"/>
+                                <w:szCs w:val="20"/>
+                                <w:lang w:val="es-ES"/>
+                              </w:rPr>
+                            </w:pPr>
+                            <w:r>
+                              <w:rPr>
+                                <w:rFonts w:ascii="Comic Sans MS" w:hAnsi="Comic Sans MS"/>
+                                <w:sz w:val="20"/>
+                                <w:szCs w:val="20"/>
+                                <w:lang w:val="es-ES"/>
+                              </w:rPr>
+                              <w:t>45</w:t>
+                            </w:r>
+                            <w:r>
+                              <w:rPr>
+                                <w:rFonts w:ascii="Comic Sans MS" w:hAnsi="Comic Sans MS"/>
+                                <w:sz w:val="20"/>
+                                <w:szCs w:val="20"/>
+                                <w:lang w:val="es-ES"/>
+                              </w:rPr>
+                              <w:t xml:space="preserve"> </w:t>
+                            </w:r>
+                            <w:r>
+                              <w:rPr>
+                                <w:rFonts w:ascii="Comic Sans MS" w:hAnsi="Comic Sans MS"/>
+                                <w:sz w:val="20"/>
+                                <w:szCs w:val="20"/>
+                                <w:lang w:val="es-ES"/>
+                              </w:rPr>
+                              <w:t>% a 55%</w:t>
+                            </w:r>
+                          </w:p>
+                          <w:p>
+                            <w:pPr>
+                              <w:jc w:val="center"/>
+                              <w:rPr>
+                                <w:rFonts w:ascii="Comic Sans MS" w:hAnsi="Comic Sans MS"/>
+                                <w:sz w:val="20"/>
+                                <w:szCs w:val="20"/>
+                                <w:lang w:val="es-ES"/>
+                              </w:rPr>
+                            </w:pPr>
+                            <w:r>
+                              <w:rPr>
+                                <w:rFonts w:ascii="Comic Sans MS" w:hAnsi="Comic Sans MS"/>
+                                <w:sz w:val="20"/>
+                                <w:szCs w:val="20"/>
+                                <w:lang w:val="es-ES"/>
+                              </w:rPr>
+                              <w:t xml:space="preserve">Últimos </w:t>
+                            </w:r>
+                            <w:r>
+                              <w:rPr>
+                                <w:rFonts w:ascii="Comic Sans MS" w:hAnsi="Comic Sans MS"/>
+                                <w:sz w:val="20"/>
+                                <w:szCs w:val="20"/>
+                                <w:lang w:val="es-ES"/>
+                              </w:rPr>
+                              <w:t>días:</w:t>
+                            </w:r>
+                            <w:r>
+                              <w:rPr>
+                                <w:rFonts w:ascii="Comic Sans MS" w:hAnsi="Comic Sans MS"/>
+                                <w:sz w:val="20"/>
+                                <w:szCs w:val="20"/>
+                                <w:lang w:val="es-ES"/>
+                              </w:rPr>
+                              <w:t xml:space="preserve"> </w:t>
+                            </w:r>
+                          </w:p>
+                          <w:p>
+                            <w:pPr>
+                              <w:jc w:val="center"/>
+                              <w:rPr>
+                                <w:rFonts w:ascii="Comic Sans MS" w:hAnsi="Comic Sans MS"/>
+                                <w:sz w:val="20"/>
+                                <w:szCs w:val="20"/>
+                                <w:lang w:val="es-ES"/>
+                              </w:rPr>
+                            </w:pPr>
+                            <w:r>
+                              <w:rPr>
+                                <w:rFonts w:ascii="Comic Sans MS" w:hAnsi="Comic Sans MS"/>
+                                <w:sz w:val="20"/>
+                                <w:szCs w:val="20"/>
+                                <w:lang w:val="es-ES"/>
+                              </w:rPr>
+                              <w:t>60</w:t>
+                            </w:r>
+                            <w:r>
+                              <w:rPr>
+                                <w:rFonts w:ascii="Comic Sans MS" w:hAnsi="Comic Sans MS"/>
+                                <w:sz w:val="20"/>
+                                <w:szCs w:val="20"/>
+                                <w:lang w:val="es-ES"/>
+                              </w:rPr>
+                              <w:t xml:space="preserve"> </w:t>
+                            </w:r>
+                            <w:r>
+                              <w:rPr>
+                                <w:rFonts w:ascii="Comic Sans MS" w:hAnsi="Comic Sans MS"/>
+                                <w:sz w:val="20"/>
+                                <w:szCs w:val="20"/>
+                                <w:lang w:val="es-ES"/>
+                              </w:rPr>
+                              <w:t xml:space="preserve">% a </w:t>
+                            </w:r>
+                            <w:r>
+                              <w:rPr>
+                                <w:rFonts w:ascii="Comic Sans MS" w:hAnsi="Comic Sans MS"/>
+                                <w:sz w:val="20"/>
+                                <w:szCs w:val="20"/>
+                                <w:lang w:val="es-ES"/>
+                              </w:rPr>
+                              <w:t>70</w:t>
+                            </w:r>
+                            <w:r>
+                              <w:rPr>
+                                <w:rFonts w:ascii="Comic Sans MS" w:hAnsi="Comic Sans MS"/>
+                                <w:sz w:val="20"/>
+                                <w:szCs w:val="20"/>
+                                <w:lang w:val="es-ES"/>
+                              </w:rPr>
+                              <w:t xml:space="preserve"> </w:t>
+                            </w:r>
+                            <w:r>
+                              <w:rPr>
+                                <w:rFonts w:ascii="Comic Sans MS" w:hAnsi="Comic Sans MS"/>
+                                <w:sz w:val="20"/>
+                                <w:szCs w:val="20"/>
+                                <w:lang w:val="es-ES"/>
+                              </w:rPr>
+                              <w:t>%</w:t>
+                            </w:r>
+                          </w:p>
+                          <w:p>
+                            <w:pPr>
+                              <w:rPr>
+                                <w:rFonts w:ascii="Comic Sans MS" w:hAnsi="Comic Sans MS"/>
+                                <w:sz w:val="20"/>
+                                <w:szCs w:val="20"/>
+                                <w:lang w:val="es-ES"/>
+                              </w:rPr>
+                            </w:pPr>
+                          </w:p>
+                        </w:txbxContent>
+                      </wps:txbx>
+                      <wps:bodyPr rot="0" spcFirstLastPara="0" vertOverflow="overflow" horzOverflow="overflow" vert="horz" wrap="square" lIns="91440" tIns="45720" rIns="91440" bIns="45720" numCol="1" spcCol="0" rtlCol="0" fromWordArt="0" anchor="t" anchorCtr="0" forceAA="0" compatLnSpc="1">
+                        <a:prstTxWarp prst="textNoShape">
+                          <a:avLst/>
+                        </a:prstTxWarp>
+                        <a:noAutofit/>
+                      </wps:bodyPr>
+                    </wps:wsp>
+                  </a:graphicData>
+                </a:graphic>
+                <wp14:sizeRelH relativeFrom="margin">
+                  <wp14:pctWidth>0</wp14:pctWidth>
+                </wp14:sizeRelH>
+                <wp14:sizeRelV relativeFrom="margin">
+                  <wp14:pctHeight>0</wp14:pctHeight>
+                </wp14:sizeRelV>
+              </wp:anchor>
+            </w:drawing>
+          </mc:Choice>
+          <mc:Fallback>
+            <w:pict>
+              <v:shape w14:anchorId="0BC7F2D1" id="Text Box 52" o:spid="_x0000_s1045" type="#_x0000_t202" style="position:absolute;margin-left:439.7pt;margin-top:-54.85pt;width:83pt;height:124.5pt;z-index:251727872;visibility:visible;mso-wrap-style:square;mso-width-percent:0;mso-height-percent:0;mso-wrap-distance-left:9pt;mso-wrap-distance-top:0;mso-wrap-distance-right:9pt;mso-wrap-distance-bottom:0;mso-position-horizontal:absolute;mso-position-horizontal-relative:text;mso-position-vertical:absolute;mso-position-vertical-relative:text;mso-width-percent:0;mso-height-percent:0;mso-width-relative:margin;mso-height-relative:margin;v-text-anchor:top" o:gfxdata="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" fillcolor="white [3201]" strokecolor="white [3212]" strokeweight="1pt">
+                <v:textbox>
+                  <w:txbxContent>
+                    <w:p>
+                      <w:pPr>
+                        <w:jc w:val="center"/>
+                        <w:rPr>
+                          <w:rFonts w:ascii="Comic Sans MS" w:hAnsi="Comic Sans MS"/>
+                          <w:b/>
+                          <w:sz w:val="20"/>
+                          <w:szCs w:val="20"/>
+                          <w:u w:val="single"/>
+                          <w:lang w:val="es-ES"/>
+                        </w:rPr>
+                      </w:pPr>
+                      <w:r>
+                        <w:rPr>
+                          <w:rFonts w:ascii="Comic Sans MS" w:hAnsi="Comic Sans MS"/>
+                          <w:b/>
+                          <w:sz w:val="20"/>
+                          <w:szCs w:val="20"/>
+                          <w:u w:val="single"/>
+                          <w:lang w:val="es-ES"/>
+                        </w:rPr>
+                        <w:t>Humedad</w:t>
+                      </w:r>
+                    </w:p>
+                    <w:p>
+                      <w:pPr>
+                        <w:jc w:val="center"/>
+                        <w:rPr>
+                          <w:rFonts w:ascii="Comic Sans MS" w:hAnsi="Comic Sans MS"/>
+                          <w:sz w:val="20"/>
+                          <w:szCs w:val="20"/>
+                          <w:lang w:val="es-ES"/>
+                        </w:rPr>
+                      </w:pPr>
+                      <w:r>
+                        <w:rPr>
+                          <w:rFonts w:ascii="Comic Sans MS" w:hAnsi="Comic Sans MS"/>
+                          <w:sz w:val="20"/>
+                          <w:szCs w:val="20"/>
+                          <w:lang w:val="es-ES"/>
+                        </w:rPr>
+                        <w:t>Primeros días:</w:t>
+                      </w:r>
+                    </w:p>
+                    <w:p>
+                      <w:pPr>
+                        <w:jc w:val="center"/>
+                        <w:rPr>
+                          <w:rFonts w:ascii="Comic Sans MS" w:hAnsi="Comic Sans MS"/>
+                          <w:sz w:val="20"/>
+                          <w:szCs w:val="20"/>
+                          <w:lang w:val="es-ES"/>
+                        </w:rPr>
+                      </w:pPr>
+                      <w:r>
+                        <w:rPr>
+                          <w:rFonts w:ascii="Comic Sans MS" w:hAnsi="Comic Sans MS"/>
+                          <w:sz w:val="20"/>
+                          <w:szCs w:val="20"/>
+                          <w:lang w:val="es-ES"/>
+                        </w:rPr>
+                        <w:t>45</w:t>
+                      </w:r>
+                      <w:r>
+                        <w:rPr>
+                          <w:rFonts w:ascii="Comic Sans MS" w:hAnsi="Comic Sans MS"/>
+                          <w:sz w:val="20"/>
+                          <w:szCs w:val="20"/>
+                          <w:lang w:val="es-ES"/>
+                        </w:rPr>
+                        <w:t xml:space="preserve"> </w:t>
+                      </w:r>
+                      <w:r>
+                        <w:rPr>
+                          <w:rFonts w:ascii="Comic Sans MS" w:hAnsi="Comic Sans MS"/>
+                          <w:sz w:val="20"/>
+                          <w:szCs w:val="20"/>
+                          <w:lang w:val="es-ES"/>
+                        </w:rPr>
+                        <w:t>% a 55%</w:t>
+                      </w:r>
+                    </w:p>
+                    <w:p>
+                      <w:pPr>
+                        <w:jc w:val="center"/>
+                        <w:rPr>
+                          <w:rFonts w:ascii="Comic Sans MS" w:hAnsi="Comic Sans MS"/>
+                          <w:sz w:val="20"/>
+                          <w:szCs w:val="20"/>
+                          <w:lang w:val="es-ES"/>
+                        </w:rPr>
+                      </w:pPr>
+                      <w:r>
+                        <w:rPr>
+                          <w:rFonts w:ascii="Comic Sans MS" w:hAnsi="Comic Sans MS"/>
+                          <w:sz w:val="20"/>
+                          <w:szCs w:val="20"/>
+                          <w:lang w:val="es-ES"/>
+                        </w:rPr>
+                        <w:t xml:space="preserve">Últimos </w:t>
+                      </w:r>
+                      <w:r>
+                        <w:rPr>
+                          <w:rFonts w:ascii="Comic Sans MS" w:hAnsi="Comic Sans MS"/>
+                          <w:sz w:val="20"/>
+                          <w:szCs w:val="20"/>
+                          <w:lang w:val="es-ES"/>
+                        </w:rPr>
+                        <w:t>días:</w:t>
+                      </w:r>
+                      <w:r>
+                        <w:rPr>
+                          <w:rFonts w:ascii="Comic Sans MS" w:hAnsi="Comic Sans MS"/>
+                          <w:sz w:val="20"/>
+                          <w:szCs w:val="20"/>
+                          <w:lang w:val="es-ES"/>
+                        </w:rPr>
+                        <w:t xml:space="preserve"> </w:t>
+                      </w:r>
+                    </w:p>
+                    <w:p>
+                      <w:pPr>
+                        <w:jc w:val="center"/>
+                        <w:rPr>
+                          <w:rFonts w:ascii="Comic Sans MS" w:hAnsi="Comic Sans MS"/>
+                          <w:sz w:val="20"/>
+                          <w:szCs w:val="20"/>
+                          <w:lang w:val="es-ES"/>
+                        </w:rPr>
+                      </w:pPr>
+                      <w:r>
+                        <w:rPr>
+                          <w:rFonts w:ascii="Comic Sans MS" w:hAnsi="Comic Sans MS"/>
+                          <w:sz w:val="20"/>
+                          <w:szCs w:val="20"/>
+                          <w:lang w:val="es-ES"/>
+                        </w:rPr>
+                        <w:t>60</w:t>
+                      </w:r>
+                      <w:r>
+                        <w:rPr>
+                          <w:rFonts w:ascii="Comic Sans MS" w:hAnsi="Comic Sans MS"/>
+                          <w:sz w:val="20"/>
+                          <w:szCs w:val="20"/>
+                          <w:lang w:val="es-ES"/>
+                        </w:rPr>
+                        <w:t xml:space="preserve"> </w:t>
+                      </w:r>
+                      <w:r>
+                        <w:rPr>
+                          <w:rFonts w:ascii="Comic Sans MS" w:hAnsi="Comic Sans MS"/>
+                          <w:sz w:val="20"/>
+                          <w:szCs w:val="20"/>
+                          <w:lang w:val="es-ES"/>
+                        </w:rPr>
+                        <w:t xml:space="preserve">% a </w:t>
+                      </w:r>
+                      <w:r>
+                        <w:rPr>
+                          <w:rFonts w:ascii="Comic Sans MS" w:hAnsi="Comic Sans MS"/>
+                          <w:sz w:val="20"/>
+                          <w:szCs w:val="20"/>
+                          <w:lang w:val="es-ES"/>
+                        </w:rPr>
+                        <w:t>70</w:t>
+                      </w:r>
+                      <w:r>
+                        <w:rPr>
+                          <w:rFonts w:ascii="Comic Sans MS" w:hAnsi="Comic Sans MS"/>
+                          <w:sz w:val="20"/>
+                          <w:szCs w:val="20"/>
+                          <w:lang w:val="es-ES"/>
+                        </w:rPr>
+                        <w:t xml:space="preserve"> </w:t>
+                      </w:r>
+                      <w:r>
+                        <w:rPr>
+                          <w:rFonts w:ascii="Comic Sans MS" w:hAnsi="Comic Sans MS"/>
+                          <w:sz w:val="20"/>
+                          <w:szCs w:val="20"/>
+                          <w:lang w:val="es-ES"/>
+                        </w:rPr>
+                        <w:t>%</w:t>
+                      </w:r>
+                    </w:p>
+                    <w:p>
+                      <w:pPr>
+                        <w:rPr>
+                          <w:rFonts w:ascii="Comic Sans MS" w:hAnsi="Comic Sans MS"/>
+                          <w:sz w:val="20"/>
+                          <w:szCs w:val="20"/>
+                          <w:lang w:val="es-ES"/>
+                        </w:rPr>
+                      </w:pPr>
+                    </w:p>
+                  </w:txbxContent>
+                </v:textbox>
+              </v:shape>
+            </w:pict>
+          </mc:Fallback>
+        </mc:AlternateContent>
+      </w:r>
+      <w:r>
+        <w:rPr>
+          <w:noProof/>
+        </w:rPr>
+        <mc:AlternateContent>
+          <mc:Choice Requires="wps">
+            <w:drawing>
+              <wp:anchor distT="0" distB="0" distL="114300" distR="114300" simplePos="0" relativeHeight="251646965" behindDoc="0" locked="0" layoutInCell="1" allowOverlap="1" wp14:anchorId="3573E379" wp14:editId="4C468AF6">
+                <wp:simplePos x="0" y="0"/>
+                <wp:positionH relativeFrom="margin">
+                  <wp:posOffset>-118110</wp:posOffset>
+                </wp:positionH>
+                <wp:positionV relativeFrom="paragraph">
+                  <wp:posOffset>2421255</wp:posOffset>
+                </wp:positionV>
+                <wp:extent cx="2216150" cy="2019300"/>
+                <wp:effectExtent l="0" t="0" r="12700" b="19050"/>
+                <wp:wrapNone/>
+                <wp:docPr id="313354052" name="Oval 313354052"/>
+                <wp:cNvGraphicFramePr/>
+                <a:graphic xmlns:a="http://schemas.openxmlformats.org/drawingml/2006/main">
+                  <a:graphicData uri="http://schemas.microsoft.com/office/word/2010/wordprocessingShape">
+                    <wps:wsp>
+                      <wps:cNvSpPr/>
+                      <wps:spPr>
+                        <a:xfrm>
+                          <a:off x="0" y="0"/>
+                          <a:ext cx="2216150" cy="2019300"/>
+                        </a:xfrm>
+                        <a:prstGeom prst="ellipse">
+                          <a:avLst/>
+                        </a:prstGeom>
+                        <a:ln>
+                          <a:solidFill>
+                            <a:schemeClr val="accent2">
+                              <a:lumMod val="75000"/>
+                            </a:schemeClr>
+                          </a:solidFill>
+                        </a:ln>
+                      </wps:spPr>
+                      <wps:style>
+                        <a:lnRef idx="2">
+                          <a:schemeClr val="accent6"/>
+                        </a:lnRef>
+                        <a:fillRef idx="1">
+                          <a:schemeClr val="lt1"/>
+                        </a:fillRef>
+                        <a:effectRef idx="0">
+                          <a:schemeClr val="accent6"/>
+                        </a:effectRef>
+                        <a:fontRef idx="minor">
+                          <a:schemeClr val="dk1"/>
+                        </a:fontRef>
+                      </wps:style>
+                      <wps:bodyPr rot="0" spcFirstLastPara="0" vertOverflow="overflow" horzOverflow="overflow" vert="horz" wrap="square" lIns="91440" tIns="45720" rIns="91440" bIns="45720" numCol="1" spcCol="0" rtlCol="0" fromWordArt="0" anchor="ctr" anchorCtr="0" forceAA="0" compatLnSpc="1">
+                        <a:prstTxWarp prst="textNoShape">
+                          <a:avLst/>
+                        </a:prstTxWarp>
+                        <a:noAutofit/>
+                      </wps:bodyPr>
+                    </wps:wsp>
+                  </a:graphicData>
+                </a:graphic>
+                <wp14:sizeRelH relativeFrom="margin">
+                  <wp14:pctWidth>0</wp14:pctWidth>
+                </wp14:sizeRelH>
+                <wp14:sizeRelV relativeFrom="margin">
+                  <wp14:pctHeight>0</wp14:pctHeight>
+                </wp14:sizeRelV>
+              </wp:anchor>
+            </w:drawing>
+          </mc:Choice>
+          <mc:Fallback>
+            <w:pict>
+              <v:oval w14:anchorId="455AB0D5" id="Oval 313354052" o:spid="_x0000_s1026" style="position:absolute;margin-left:-9.3pt;margin-top:190.65pt;width:174.5pt;height:159pt;z-index:251646965;visibility:visible;mso-wrap-style:square;mso-width-percent:0;mso-height-percent:0;mso-wrap-distance-left:9pt;mso-wrap-distance-top:0;mso-wrap-distance-right:9pt;mso-wrap-distance-bottom:0;mso-position-horizontal:absolute;mso-position-horizontal-relative:margin;mso-position-vertical:absolute;mso-position-vertical-relative:text;mso-width-percent:0;mso-height-percent:0;mso-width-relative:margin;mso-height-relative:margin;v-text-anchor:middle" o:gfxdata="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" fillcolor="white [3201]" strokecolor="#c45911 [2405]" strokeweight="1pt">
+                <v:stroke joinstyle="miter"/>
+                <w10:wrap anchorx="margin"/>
+              </v:oval>
+            </w:pict>
+          </mc:Fallback>
+        </mc:AlternateContent>
+      </w:r>
+      <w:r>
+        <w:rPr>
+          <w:noProof/>
+        </w:rPr>
+        <mc:AlternateContent>
+          <mc:Choice Requires="wps">
+            <w:drawing>
+              <wp:anchor distT="0" distB="0" distL="114300" distR="114300" simplePos="0" relativeHeight="251647990" behindDoc="0" locked="0" layoutInCell="1" allowOverlap="1" wp14:anchorId="3B715E95" wp14:editId="494DECD6">
+                <wp:simplePos x="0" y="0"/>
+                <wp:positionH relativeFrom="margin">
+                  <wp:posOffset>-175260</wp:posOffset>
+                </wp:positionH>
+                <wp:positionV relativeFrom="paragraph">
+                  <wp:posOffset>884555</wp:posOffset>
+                </wp:positionV>
+                <wp:extent cx="1873250" cy="1663700"/>
+                <wp:effectExtent l="0" t="0" r="12700" b="12700"/>
+                <wp:wrapNone/>
+                <wp:docPr id="313354051" name="Oval 313354051"/>
+                <wp:cNvGraphicFramePr/>
+                <a:graphic xmlns:a="http://schemas.openxmlformats.org/drawingml/2006/main">
+                  <a:graphicData uri="http://schemas.microsoft.com/office/word/2010/wordprocessingShape">
+                    <wps:wsp>
+                      <wps:cNvSpPr/>
+                      <wps:spPr>
+                        <a:xfrm>
+                          <a:off x="0" y="0"/>
+                          <a:ext cx="1873250" cy="1663700"/>
+                        </a:xfrm>
+                        <a:prstGeom prst="ellipse">
+                          <a:avLst/>
+                        </a:prstGeom>
+                        <a:ln>
+                          <a:solidFill>
+                            <a:schemeClr val="accent6">
+                              <a:lumMod val="75000"/>
+                            </a:schemeClr>
+                          </a:solidFill>
+                        </a:ln>
+                      </wps:spPr>
+                      <wps:style>
+                        <a:lnRef idx="2">
+                          <a:schemeClr val="accent6"/>
+                        </a:lnRef>
+                        <a:fillRef idx="1">
+                          <a:schemeClr val="lt1"/>
+                        </a:fillRef>
+                        <a:effectRef idx="0">
+                          <a:schemeClr val="accent6"/>
+                        </a:effectRef>
+                        <a:fontRef idx="minor">
+                          <a:schemeClr val="dk1"/>
+                        </a:fontRef>
+                      </wps:style>
+                      <wps:bodyPr rot="0" spcFirstLastPara="0" vertOverflow="overflow" horzOverflow="overflow" vert="horz" wrap="square" lIns="91440" tIns="45720" rIns="91440" bIns="45720" numCol="1" spcCol="0" rtlCol="0" fromWordArt="0" anchor="ctr" anchorCtr="0" forceAA="0" compatLnSpc="1">
+                        <a:prstTxWarp prst="textNoShape">
+                          <a:avLst/>
+                        </a:prstTxWarp>
+                        <a:noAutofit/>
+                      </wps:bodyPr>
+                    </wps:wsp>
+                  </a:graphicData>
+                </a:graphic>
+                <wp14:sizeRelH relativeFrom="margin">
+                  <wp14:pctWidth>0</wp14:pctWidth>
+                </wp14:sizeRelH>
+                <wp14:sizeRelV relativeFrom="margin">
+                  <wp14:pctHeight>0</wp14:pctHeight>
+                </wp14:sizeRelV>
+              </wp:anchor>
+            </w:drawing>
+          </mc:Choice>
+          <mc:Fallback>
+            <w:pict>
+              <v:oval w14:anchorId="68174624" id="Oval 313354051" o:spid="_x0000_s1026" style="position:absolute;margin-left:-13.8pt;margin-top:69.65pt;width:147.5pt;height:131pt;z-index:251647990;visibility:visible;mso-wrap-style:square;mso-width-percent:0;mso-height-percent:0;mso-wrap-distance-left:9pt;mso-wrap-distance-top:0;mso-wrap-distance-right:9pt;mso-wrap-distance-bottom:0;mso-position-horizontal:absolute;mso-position-horizontal-relative:margin;mso-position-vertical:absolute;mso-position-vertical-relative:text;mso-width-percent:0;mso-height-percent:0;mso-width-relative:margin;mso-height-relative:margin;v-text-anchor:middle" o:gfxdata="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" fillcolor="white [3201]" strokecolor="#538135 [2409]" strokeweight="1pt">
+                <v:stroke joinstyle="miter"/>
+                <w10:wrap anchorx="margin"/>
+              </v:oval>
+            </w:pict>
+          </mc:Fallback>
+        </mc:AlternateContent>
+      </w:r>
+      <w:r>
+        <mc:AlternateContent>
+          <mc:Choice Requires="wps">
+            <w:drawing>
+              <wp:anchor distT="0" distB="0" distL="114300" distR="114300" simplePos="0" relativeHeight="251731968" behindDoc="0" locked="0" layoutInCell="1" allowOverlap="1" wp14:anchorId="2CAE22DE" wp14:editId="55986D02">
+                <wp:simplePos x="0" y="0"/>
+                <wp:positionH relativeFrom="margin">
+                  <wp:align>left</wp:align>
+                </wp:positionH>
+                <wp:positionV relativeFrom="paragraph">
+                  <wp:posOffset>1282700</wp:posOffset>
+                </wp:positionV>
+                <wp:extent cx="1041400" cy="920750"/>
+                <wp:effectExtent l="0" t="0" r="25400" b="12700"/>
+                <wp:wrapNone/>
+                <wp:docPr id="56" name="Text Box 56"/>
+                <wp:cNvGraphicFramePr/>
+                <a:graphic xmlns:a="http://schemas.openxmlformats.org/drawingml/2006/main">
+                  <a:graphicData uri="http://schemas.microsoft.com/office/word/2010/wordprocessingShape">
+                    <wps:wsp>
+                      <wps:cNvSpPr txBox="1"/>
+                      <wps:spPr>
+                        <a:xfrm>
+                          <a:off x="0" y="0"/>
+                          <a:ext cx="1041400" cy="920750"/>
+                        </a:xfrm>
+                        <a:prstGeom prst="rect">
+                          <a:avLst/>
+                        </a:prstGeom>
+                        <a:ln>
+                          <a:solidFill>
+                            <a:schemeClr val="bg1"/>
+                          </a:solidFill>
+                        </a:ln>
+                      </wps:spPr>
+                      <wps:style>
+                        <a:lnRef idx="2">
+                          <a:schemeClr val="dk1"/>
+                        </a:lnRef>
+                        <a:fillRef idx="1">
+                          <a:schemeClr val="lt1"/>
+                        </a:fillRef>
+                        <a:effectRef idx="0">
+                          <a:schemeClr val="dk1"/>
+                        </a:effectRef>
+                        <a:fontRef idx="minor">
+                          <a:schemeClr val="dk1"/>
+                        </a:fontRef>
+                      </wps:style>
+                      <wps:txbx>
+                        <w:txbxContent>
+                          <w:p>
+                            <w:pPr>
+                              <w:jc w:val="center"/>
+                              <w:rPr>
+                                <w:rFonts w:ascii="Comic Sans MS" w:hAnsi="Comic Sans MS"/>
+                                <w:b/>
+                                <w:sz w:val="20"/>
+                                <w:szCs w:val="20"/>
+                                <w:u w:val="single"/>
+                                <w:lang w:val="es-ES"/>
+                              </w:rPr>
+                            </w:pPr>
+                            <w:r>
+                              <w:rPr>
+                                <w:rFonts w:ascii="Comic Sans MS" w:hAnsi="Comic Sans MS"/>
+                                <w:b/>
+                                <w:sz w:val="20"/>
+                                <w:szCs w:val="20"/>
+                                <w:u w:val="single"/>
+                                <w:lang w:val="es-ES"/>
+                              </w:rPr>
+                              <w:t>Volteo</w:t>
+                            </w:r>
+                          </w:p>
+                          <w:p>
+                            <w:pPr>
+                              <w:spacing w:after="0" w:line="240" w:lineRule="auto"/>
+                              <w:jc w:val="center"/>
+                              <w:rPr>
+                                <w:rFonts w:ascii="Comic Sans MS" w:hAnsi="Comic Sans MS"/>
+                                <w:sz w:val="20"/>
+                                <w:szCs w:val="20"/>
+                                <w:lang w:val="es-ES"/>
+                              </w:rPr>
+                            </w:pPr>
+                            <w:r>
+                              <w:rPr>
+                                <w:rFonts w:ascii="Comic Sans MS" w:hAnsi="Comic Sans MS"/>
+                                <w:sz w:val="20"/>
+                                <w:szCs w:val="20"/>
+                                <w:lang w:val="es-ES"/>
+                              </w:rPr>
+                              <w:t>4 a 6</w:t>
+                            </w:r>
+                          </w:p>
+                          <w:p>
+                            <w:pPr>
+                              <w:spacing w:line="240" w:lineRule="auto"/>
+                              <w:jc w:val="center"/>
+                              <w:rPr>
+                                <w:rFonts w:ascii="Comic Sans MS" w:hAnsi="Comic Sans MS"/>
+                                <w:color w:val="0070C0"/>
+                                <w:sz w:val="20"/>
+                                <w:szCs w:val="20"/>
+                                <w:lang w:val="es-ES"/>
+                              </w:rPr>
+                            </w:pPr>
+                            <w:r>
+                              <w:rPr>
+                                <w:rFonts w:ascii="Comic Sans MS" w:hAnsi="Comic Sans MS"/>
+                                <w:sz w:val="20"/>
+                                <w:szCs w:val="20"/>
+                                <w:lang w:val="es-ES"/>
+                              </w:rPr>
+                              <w:t>veces en el día</w:t>
+                            </w:r>
+                          </w:p>
+                        </w:txbxContent>
+                      </wps:txbx>
+                      <wps:bodyPr rot="0" spcFirstLastPara="0" vertOverflow="overflow" horzOverflow="overflow" vert="horz" wrap="square" lIns="91440" tIns="45720" rIns="91440" bIns="45720" numCol="1" spcCol="0" rtlCol="0" fromWordArt="0" anchor="t" anchorCtr="0" forceAA="0" compatLnSpc="1">
+                        <a:prstTxWarp prst="textNoShape">
+                          <a:avLst/>
+                        </a:prstTxWarp>
+                        <a:noAutofit/>
+                      </wps:bodyPr>
+                    </wps:wsp>
+                  </a:graphicData>
+                </a:graphic>
+                <wp14:sizeRelH relativeFrom="margin">
+                  <wp14:pctWidth>0</wp14:pctWidth>
+                </wp14:sizeRelH>
+                <wp14:sizeRelV relativeFrom="margin">
+                  <wp14:pctHeight>0</wp14:pctHeight>
+                </wp14:sizeRelV>
+              </wp:anchor>
+            </w:drawing>
+          </mc:Choice>
+          <mc:Fallback>
+            <w:pict>
+              <v:shape w14:anchorId="2CAE22DE" id="Text Box 56" o:spid="_x0000_s1046" type="#_x0000_t202" style="position:absolute;margin-left:0;margin-top:101pt;width:82pt;height:72.5pt;z-index:251731968;visibility:visible;mso-wrap-style:square;mso-width-percent:0;mso-height-percent:0;mso-wrap-distance-left:9pt;mso-wrap-distance-top:0;mso-wrap-distance-right:9pt;mso-wrap-distance-bottom:0;mso-position-horizontal:left;mso-position-horizontal-relative:margin;mso-position-vertical:absolute;mso-position-vertical-relative:text;mso-width-percent:0;mso-height-percent:0;mso-width-relative:margin;mso-height-relative:margin;v-text-anchor:top" o:gfxdata="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" fillcolor="white [3201]" strokecolor="white [3212]" strokeweight="1pt">
+                <v:textbox>
+                  <w:txbxContent>
+                    <w:p>
+                      <w:pPr>
+                        <w:jc w:val="center"/>
+                        <w:rPr>
+                          <w:rFonts w:ascii="Comic Sans MS" w:hAnsi="Comic Sans MS"/>
+                          <w:b/>
+                          <w:sz w:val="20"/>
+                          <w:szCs w:val="20"/>
+                          <w:u w:val="single"/>
+                          <w:lang w:val="es-ES"/>
+                        </w:rPr>
+                      </w:pPr>
+                      <w:r>
+                        <w:rPr>
+                          <w:rFonts w:ascii="Comic Sans MS" w:hAnsi="Comic Sans MS"/>
+                          <w:b/>
+                          <w:sz w:val="20"/>
+                          <w:szCs w:val="20"/>
+                          <w:u w:val="single"/>
+                          <w:lang w:val="es-ES"/>
+                        </w:rPr>
+                        <w:t>Volteo</w:t>
+                      </w:r>
+                    </w:p>
+                    <w:p>
+                      <w:pPr>
+                        <w:spacing w:after="0" w:line="240" w:lineRule="auto"/>
+                        <w:jc w:val="center"/>
+                        <w:rPr>
+                          <w:rFonts w:ascii="Comic Sans MS" w:hAnsi="Comic Sans MS"/>
+                          <w:sz w:val="20"/>
+                          <w:szCs w:val="20"/>
+                          <w:lang w:val="es-ES"/>
+                        </w:rPr>
+                      </w:pPr>
+                      <w:r>
+                        <w:rPr>
+                          <w:rFonts w:ascii="Comic Sans MS" w:hAnsi="Comic Sans MS"/>
+                          <w:sz w:val="20"/>
+                          <w:szCs w:val="20"/>
+                          <w:lang w:val="es-ES"/>
+                        </w:rPr>
+                        <w:t>4 a 6</w:t>
+                      </w:r>
+                    </w:p>
+                    <w:p>
+                      <w:pPr>
+                        <w:spacing w:line="240" w:lineRule="auto"/>
+                        <w:jc w:val="center"/>
+                        <w:rPr>
+                          <w:rFonts w:ascii="Comic Sans MS" w:hAnsi="Comic Sans MS"/>
+                          <w:color w:val="0070C0"/>
+                          <w:sz w:val="20"/>
+                          <w:szCs w:val="20"/>
+                          <w:lang w:val="es-ES"/>
+                        </w:rPr>
+                      </w:pPr>
+                      <w:r>
+                        <w:rPr>
+                          <w:rFonts w:ascii="Comic Sans MS" w:hAnsi="Comic Sans MS"/>
+                          <w:sz w:val="20"/>
+                          <w:szCs w:val="20"/>
+                          <w:lang w:val="es-ES"/>
+                        </w:rPr>
+                        <w:t>veces en el día</w:t>
+                      </w:r>
+                    </w:p>
+                  </w:txbxContent>
+                </v:textbox>
+                <w10:wrap anchorx="margin"/>
+              </v:shape>
+            </w:pict>
+          </mc:Fallback>
+        </mc:AlternateContent>
+      </w:r>
+      <w:r>
+        <mc:AlternateContent>
+          <mc:Choice Requires="wps">
+            <w:drawing>
+              <wp:anchor distT="0" distB="0" distL="114300" distR="114300" simplePos="0" relativeHeight="251741184" behindDoc="0" locked="0" layoutInCell="1" allowOverlap="1" wp14:anchorId="1E1DFACC" wp14:editId="792CF6C2">
+                <wp:simplePos x="0" y="0"/>
+                <wp:positionH relativeFrom="margin">
+                  <wp:posOffset>3454400</wp:posOffset>
+                </wp:positionH>
+                <wp:positionV relativeFrom="paragraph">
+                  <wp:posOffset>5010150</wp:posOffset>
+                </wp:positionV>
+                <wp:extent cx="1041400" cy="1174750"/>
+                <wp:effectExtent l="0" t="0" r="25400" b="25400"/>
+                <wp:wrapNone/>
+                <wp:docPr id="62" name="Text Box 62"/>
+                <wp:cNvGraphicFramePr/>
+                <a:graphic xmlns:a="http://schemas.openxmlformats.org/drawingml/2006/main">
+                  <a:graphicData uri="http://schemas.microsoft.com/office/word/2010/wordprocessingShape">
+                    <wps:wsp>
+                      <wps:cNvSpPr txBox="1"/>
+                      <wps:spPr>
+                        <a:xfrm>
+                          <a:off x="0" y="0"/>
+                          <a:ext cx="1041400" cy="1174750"/>
+                        </a:xfrm>
+                        <a:prstGeom prst="rect">
+                          <a:avLst/>
+                        </a:prstGeom>
+                        <a:ln>
+                          <a:solidFill>
+                            <a:schemeClr val="bg1"/>
+                          </a:solidFill>
+                        </a:ln>
+                      </wps:spPr>
+                      <wps:style>
+                        <a:lnRef idx="2">
+                          <a:schemeClr val="dk1"/>
+                        </a:lnRef>
+                        <a:fillRef idx="1">
+                          <a:schemeClr val="lt1"/>
+                        </a:fillRef>
+                        <a:effectRef idx="0">
+                          <a:schemeClr val="dk1"/>
+                        </a:effectRef>
+                        <a:fontRef idx="minor">
+                          <a:schemeClr val="dk1"/>
+                        </a:fontRef>
+                      </wps:style>
+                      <wps:txbx>
+                        <w:txbxContent>
+                          <w:p>
+                            <w:pPr>
+                              <w:jc w:val="center"/>
+                              <w:rPr>
+                                <w:rFonts w:ascii="Comic Sans MS" w:hAnsi="Comic Sans MS"/>
+                                <w:b/>
+                                <w:sz w:val="20"/>
+                                <w:szCs w:val="20"/>
+                                <w:u w:val="single"/>
+                                <w:lang w:val="es-ES"/>
+                              </w:rPr>
+                            </w:pPr>
+                            <w:r>
+                              <w:rPr>
+                                <w:rFonts w:ascii="Comic Sans MS" w:hAnsi="Comic Sans MS"/>
+                                <w:b/>
+                                <w:sz w:val="20"/>
+                                <w:szCs w:val="20"/>
+                                <w:u w:val="single"/>
+                                <w:lang w:val="es-ES"/>
+                              </w:rPr>
+                              <w:t>Operario</w:t>
+                            </w:r>
+                          </w:p>
+                          <w:p>
+                            <w:pPr>
+                              <w:spacing w:line="240" w:lineRule="auto"/>
+                              <w:jc w:val="center"/>
+                              <w:rPr>
+                                <w:rFonts w:ascii="Comic Sans MS" w:hAnsi="Comic Sans MS"/>
+                                <w:color w:val="0070C0"/>
+                                <w:sz w:val="20"/>
+                                <w:szCs w:val="20"/>
+                                <w:lang w:val="es-ES"/>
+                              </w:rPr>
+                            </w:pPr>
+                            <w:r>
+                              <w:rPr>
+                                <w:rFonts w:ascii="Comic Sans MS" w:hAnsi="Comic Sans MS"/>
+                                <w:sz w:val="20"/>
+                                <w:szCs w:val="20"/>
+                                <w:lang w:val="es-ES"/>
+                              </w:rPr>
+                              <w:t>Velar por que se complete el ciclo de incubación</w:t>
+                            </w:r>
+                          </w:p>
+                        </w:txbxContent>
+                      </wps:txbx>
+                      <wps:bodyPr rot="0" spcFirstLastPara="0" vertOverflow="overflow" horzOverflow="overflow" vert="horz" wrap="square" lIns="91440" tIns="45720" rIns="91440" bIns="45720" numCol="1" spcCol="0" rtlCol="0" fromWordArt="0" anchor="t" anchorCtr="0" forceAA="0" compatLnSpc="1">
+                        <a:prstTxWarp prst="textNoShape">
+                          <a:avLst/>
+                        </a:prstTxWarp>
+                        <a:noAutofit/>
+                      </wps:bodyPr>
+                    </wps:wsp>
+                  </a:graphicData>
+                </a:graphic>
+                <wp14:sizeRelH relativeFrom="margin">
+                  <wp14:pctWidth>0</wp14:pctWidth>
+                </wp14:sizeRelH>
+                <wp14:sizeRelV relativeFrom="margin">
+                  <wp14:pctHeight>0</wp14:pctHeight>
+                </wp14:sizeRelV>
+              </wp:anchor>
+            </w:drawing>
+          </mc:Choice>
+          <mc:Fallback>
+            <w:pict>
+              <v:shape w14:anchorId="1E1DFACC" id="Text Box 62" o:spid="_x0000_s1047" type="#_x0000_t202" style="position:absolute;margin-left:272pt;margin-top:394.5pt;width:82pt;height:92.5pt;z-index:251741184;visibility:visible;mso-wrap-style:square;mso-width-percent:0;mso-height-percent:0;mso-wrap-distance-left:9pt;mso-wrap-distance-top:0;mso-wrap-distance-right:9pt;mso-wrap-distance-bottom:0;mso-position-horizontal:absolute;mso-position-horizontal-relative:margin;mso-position-vertical:absolute;mso-position-vertical-relative:text;mso-width-percent:0;mso-height-percent:0;mso-width-relative:margin;mso-height-relative:margin;v-text-anchor:top" o:gfxdata="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" fillcolor="white [3201]" strokecolor="white [3212]" strokeweight="1pt">
+                <v:textbox>
+                  <w:txbxContent>
+                    <w:p>
+                      <w:pPr>
+                        <w:jc w:val="center"/>
+                        <w:rPr>
+                          <w:rFonts w:ascii="Comic Sans MS" w:hAnsi="Comic Sans MS"/>
+                          <w:b/>
+                          <w:sz w:val="20"/>
+                          <w:szCs w:val="20"/>
+                          <w:u w:val="single"/>
+                          <w:lang w:val="es-ES"/>
+                        </w:rPr>
+                      </w:pPr>
+                      <w:r>
+                        <w:rPr>
+                          <w:rFonts w:ascii="Comic Sans MS" w:hAnsi="Comic Sans MS"/>
+                          <w:b/>
+                          <w:sz w:val="20"/>
+                          <w:szCs w:val="20"/>
+                          <w:u w:val="single"/>
+                          <w:lang w:val="es-ES"/>
+                        </w:rPr>
+                        <w:t>Operario</w:t>
+                      </w:r>
+                    </w:p>
+                    <w:p>
+                      <w:pPr>
+                        <w:spacing w:line="240" w:lineRule="auto"/>
+                        <w:jc w:val="center"/>
+                        <w:rPr>
+                          <w:rFonts w:ascii="Comic Sans MS" w:hAnsi="Comic Sans MS"/>
+                          <w:color w:val="0070C0"/>
+                          <w:sz w:val="20"/>
+                          <w:szCs w:val="20"/>
+                          <w:lang w:val="es-ES"/>
+                        </w:rPr>
+                      </w:pPr>
+                      <w:r>
+                        <w:rPr>
+                          <w:rFonts w:ascii="Comic Sans MS" w:hAnsi="Comic Sans MS"/>
+                          <w:sz w:val="20"/>
+                          <w:szCs w:val="20"/>
+                          <w:lang w:val="es-ES"/>
+                        </w:rPr>
+                        <w:t>Velar por que se complete el ciclo de incubación</w:t>
+                      </w:r>
+                    </w:p>
+                  </w:txbxContent>
+                </v:textbox>
+                <w10:wrap anchorx="margin"/>
+              </v:shape>
+            </w:pict>
+          </mc:Fallback>
+        </mc:AlternateContent>
+      </w:r>
+      <w:r>
+        <w:rPr>
+          <w:noProof/>
+        </w:rPr>
+        <w:drawing>
+          <wp:anchor distT="0" distB="0" distL="114300" distR="114300" simplePos="0" relativeHeight="251739136" behindDoc="0" locked="0" layoutInCell="1" allowOverlap="1" wp14:anchorId="2B1DD447" wp14:editId="5877D545">
+            <wp:simplePos x="0" y="0"/>
+            <wp:positionH relativeFrom="column">
+              <wp:posOffset>2409190</wp:posOffset>
+            </wp:positionH>
+            <wp:positionV relativeFrom="paragraph">
+              <wp:posOffset>4951095</wp:posOffset>
+            </wp:positionV>
+            <wp:extent cx="1035050" cy="1235710"/>
+            <wp:effectExtent l="0" t="0" r="0" b="2540"/>
+            <wp:wrapNone/>
+            <wp:docPr id="61" name="Picture 61"/>
+            <wp:cNvGraphicFramePr>
+              <a:graphicFrameLocks xmlns:a="http://schemas.openxmlformats.org/drawingml/2006/main" noChangeAspect="1"/>
+            </wp:cNvGraphicFramePr>
+            <a:graphic xmlns:a="http://schemas.openxmlformats.org/drawingml/2006/main">
+              <a:graphicData uri="http://schemas.openxmlformats.org/drawingml/2006/picture">
+                <pic:pic xmlns:pic="http://schemas.openxmlformats.org/drawingml/2006/picture">
+                  <pic:nvPicPr>
+                    <pic:cNvPr id="0" name="Picture 16"/>
+                    <pic:cNvPicPr>
+                      <a:picLocks noChangeAspect="1" noChangeArrowheads="1"/>
+                    </pic:cNvPicPr>
+                  </pic:nvPicPr>
+                  <pic:blipFill>
+                    <a:blip r:embed="rId20" cstate="print">
+                      <a:extLst>
+                        <a:ext uri="{28A0092B-C50C-407E-A947-70E740481C1C}">
+                          <a14:useLocalDpi xmlns:a14="http://schemas.microsoft.com/office/drawing/2010/main" val="0"/>
+                        </a:ext>
+                      </a:extLst>
+                    </a:blip>
+                    <a:srcRect/>
+                    <a:stretch>
+                      <a:fillRect/>
+                    </a:stretch>
+                  </pic:blipFill>
+                  <pic:spPr bwMode="auto">
+                    <a:xfrm>
+                      <a:off x="0" y="0"/>
+                      <a:ext cx="1035050" cy="1235710"/>
+                    </a:xfrm>
+                    <a:prstGeom prst="rect">
+                      <a:avLst/>
+                    </a:prstGeom>
+                    <a:noFill/>
+                  </pic:spPr>
+                </pic:pic>
+              </a:graphicData>
+            </a:graphic>
+            <wp14:sizeRelH relativeFrom="margin">
+              <wp14:pctWidth>0</wp14:pctWidth>
+            </wp14:sizeRelH>
+            <wp14:sizeRelV relativeFrom="margin">
+              <wp14:pctHeight>0</wp14:pctHeight>
+            </wp14:sizeRelV>
+          </wp:anchor>
+        </w:drawing>
+      </w:r>
+      <w:r>
+        <w:rPr>
+          <w:noProof/>
+        </w:rPr>
+        <w:drawing>
+          <wp:anchor distT="0" distB="0" distL="114300" distR="114300" simplePos="0" relativeHeight="251649015" behindDoc="0" locked="0" layoutInCell="1" allowOverlap="1" wp14:anchorId="2F1E973C" wp14:editId="20B0D6C3">
+            <wp:simplePos x="0" y="0"/>
+            <wp:positionH relativeFrom="column">
+              <wp:posOffset>1062990</wp:posOffset>
+            </wp:positionH>
+            <wp:positionV relativeFrom="paragraph">
+              <wp:posOffset>-417195</wp:posOffset>
+            </wp:positionV>
+            <wp:extent cx="850900" cy="850900"/>
+            <wp:effectExtent l="0" t="0" r="6350" b="6350"/>
+            <wp:wrapNone/>
+            <wp:docPr id="49" name="Picture 49"/>
+            <wp:cNvGraphicFramePr>
+              <a:graphicFrameLocks xmlns:a="http://schemas.openxmlformats.org/drawingml/2006/main" noChangeAspect="1"/>
+            </wp:cNvGraphicFramePr>
+            <a:graphic xmlns:a="http://schemas.openxmlformats.org/drawingml/2006/main">
+              <a:graphicData uri="http://schemas.openxmlformats.org/drawingml/2006/picture">
+                <pic:pic xmlns:pic="http://schemas.openxmlformats.org/drawingml/2006/picture">
+                  <pic:nvPicPr>
+                    <pic:cNvPr id="0" name="Picture 9"/>
+                    <pic:cNvPicPr>
+                      <a:picLocks noChangeAspect="1" noChangeArrowheads="1"/>
+                    </pic:cNvPicPr>
+                  </pic:nvPicPr>
+                  <pic:blipFill>
+                    <a:blip r:embed="rId21" cstate="print">
+                      <a:extLst>
+                        <a:ext uri="{28A0092B-C50C-407E-A947-70E740481C1C}">
+                          <a14:useLocalDpi xmlns:a14="http://schemas.microsoft.com/office/drawing/2010/main" val="0"/>
+                        </a:ext>
+                      </a:extLst>
+                    </a:blip>
+                    <a:srcRect/>
+                    <a:stretch>
+                      <a:fillRect/>
+                    </a:stretch>
+                  </pic:blipFill>
+                  <pic:spPr bwMode="auto">
+                    <a:xfrm>
+                      <a:off x="0" y="0"/>
+                      <a:ext cx="850900" cy="850900"/>
+                    </a:xfrm>
+                    <a:prstGeom prst="rect">
+                      <a:avLst/>
+                    </a:prstGeom>
+                    <a:noFill/>
+                  </pic:spPr>
+                </pic:pic>
+              </a:graphicData>
+            </a:graphic>
+            <wp14:sizeRelH relativeFrom="margin">
+              <wp14:pctWidth>0</wp14:pctWidth>
+            </wp14:sizeRelH>
+            <wp14:sizeRelV relativeFrom="margin">
+              <wp14:pctHeight>0</wp14:pctHeight>
+            </wp14:sizeRelV>
+          </wp:anchor>
+        </w:drawing>
+      </w:r>
+      <w:r>
+        <w:rPr>
+          <w:noProof/>
+        </w:rPr>
+        <w:drawing>
+          <wp:anchor distT="0" distB="0" distL="114300" distR="114300" simplePos="0" relativeHeight="251729920" behindDoc="0" locked="0" layoutInCell="1" allowOverlap="1" wp14:anchorId="4E007695" wp14:editId="3B2BBD7F">
+            <wp:simplePos x="0" y="0"/>
+            <wp:positionH relativeFrom="column">
+              <wp:posOffset>1031240</wp:posOffset>
+            </wp:positionH>
+            <wp:positionV relativeFrom="paragraph">
+              <wp:posOffset>1367155</wp:posOffset>
+            </wp:positionV>
+            <wp:extent cx="508000" cy="508000"/>
+            <wp:effectExtent l="0" t="0" r="6350" b="6350"/>
+            <wp:wrapNone/>
+            <wp:docPr id="55" name="Picture 55"/>
+            <wp:cNvGraphicFramePr>
+              <a:graphicFrameLocks xmlns:a="http://schemas.openxmlformats.org/drawingml/2006/main" noChangeAspect="1"/>
+            </wp:cNvGraphicFramePr>
+            <a:graphic xmlns:a="http://schemas.openxmlformats.org/drawingml/2006/main">
+              <a:graphicData uri="http://schemas.openxmlformats.org/drawingml/2006/picture">
+                <pic:pic xmlns:pic="http://schemas.openxmlformats.org/drawingml/2006/picture">
+                  <pic:nvPicPr>
+                    <pic:cNvPr id="0" name="Picture 13"/>
+                    <pic:cNvPicPr>
+                      <a:picLocks noChangeAspect="1" noChangeArrowheads="1"/>
+                    </pic:cNvPicPr>
+                  </pic:nvPicPr>
+                  <pic:blipFill>
+                    <a:blip r:embed="rId22" cstate="print">
+                      <a:extLst>
+                        <a:ext uri="{28A0092B-C50C-407E-A947-70E740481C1C}">
+                          <a14:useLocalDpi xmlns:a14="http://schemas.microsoft.com/office/drawing/2010/main" val="0"/>
+                        </a:ext>
+                      </a:extLst>
+                    </a:blip>
+                    <a:srcRect/>
+                    <a:stretch>
+                      <a:fillRect/>
+                    </a:stretch>
+                  </pic:blipFill>
+                  <pic:spPr bwMode="auto">
+                    <a:xfrm>
+                      <a:off x="0" y="0"/>
+                      <a:ext cx="508000" cy="508000"/>
+                    </a:xfrm>
+                    <a:prstGeom prst="rect">
+                      <a:avLst/>
+                    </a:prstGeom>
+                    <a:noFill/>
+                  </pic:spPr>
+                </pic:pic>
+              </a:graphicData>
+            </a:graphic>
+            <wp14:sizeRelH relativeFrom="margin">
+              <wp14:pctWidth>0</wp14:pctWidth>
+            </wp14:sizeRelH>
+            <wp14:sizeRelV relativeFrom="margin">
+              <wp14:pctHeight>0</wp14:pctHeight>
+            </wp14:sizeRelV>
+          </wp:anchor>
+        </w:drawing>
+      </w:r>
+      <w:r>
+        <w:rPr>
+          <w:noProof/>
+        </w:rPr>
+        <w:drawing>
+          <wp:anchor distT="0" distB="0" distL="114300" distR="114300" simplePos="0" relativeHeight="251742208" behindDoc="0" locked="0" layoutInCell="1" allowOverlap="1" wp14:anchorId="534982C9" wp14:editId="181195FE">
+            <wp:simplePos x="0" y="0"/>
+            <wp:positionH relativeFrom="column">
+              <wp:posOffset>1221740</wp:posOffset>
+            </wp:positionH>
+            <wp:positionV relativeFrom="paragraph">
+              <wp:posOffset>2776855</wp:posOffset>
+            </wp:positionV>
+            <wp:extent cx="673100" cy="673100"/>
+            <wp:effectExtent l="0" t="0" r="0" b="0"/>
+            <wp:wrapNone/>
+            <wp:docPr id="63" name="Picture 63"/>
+            <wp:cNvGraphicFramePr>
+              <a:graphicFrameLocks xmlns:a="http://schemas.openxmlformats.org/drawingml/2006/main" noChangeAspect="1"/>
+            </wp:cNvGraphicFramePr>
+            <a:graphic xmlns:a="http://schemas.openxmlformats.org/drawingml/2006/main">
+              <a:graphicData uri="http://schemas.openxmlformats.org/drawingml/2006/picture">
+                <pic:pic xmlns:pic="http://schemas.openxmlformats.org/drawingml/2006/picture">
+                  <pic:nvPicPr>
+                    <pic:cNvPr id="0" name="Picture 17"/>
+                    <pic:cNvPicPr>
+                      <a:picLocks noChangeAspect="1" noChangeArrowheads="1"/>
+                    </pic:cNvPicPr>
+                  </pic:nvPicPr>
+                  <pic:blipFill>
+                    <a:blip r:embed="rId23" cstate="print">
+                      <a:extLst>
+                        <a:ext uri="{28A0092B-C50C-407E-A947-70E740481C1C}">
+                          <a14:useLocalDpi xmlns:a14="http://schemas.microsoft.com/office/drawing/2010/main" val="0"/>
+                        </a:ext>
+                      </a:extLst>
+                    </a:blip>
+                    <a:srcRect/>
+                    <a:stretch>
+                      <a:fillRect/>
+                    </a:stretch>
+                  </pic:blipFill>
+                  <pic:spPr bwMode="auto">
+                    <a:xfrm>
+                      <a:off x="0" y="0"/>
+                      <a:ext cx="673100" cy="673100"/>
+                    </a:xfrm>
+                    <a:prstGeom prst="rect">
+                      <a:avLst/>
+                    </a:prstGeom>
+                    <a:noFill/>
+                  </pic:spPr>
+                </pic:pic>
+              </a:graphicData>
+            </a:graphic>
+            <wp14:sizeRelH relativeFrom="margin">
+              <wp14:pctWidth>0</wp14:pctWidth>
+            </wp14:sizeRelH>
+            <wp14:sizeRelV relativeFrom="margin">
+              <wp14:pctHeight>0</wp14:pctHeight>
+            </wp14:sizeRelV>
+          </wp:anchor>
+        </w:drawing>
+      </w:r>
+      <w:r>
+        <mc:AlternateContent>
+          <mc:Choice Requires="wps">
+            <w:drawing>
+              <wp:anchor distT="0" distB="0" distL="114300" distR="114300" simplePos="0" relativeHeight="251744256" behindDoc="0" locked="0" layoutInCell="1" allowOverlap="1" wp14:anchorId="6DC761D0" wp14:editId="75B3F77A">
+                <wp:simplePos x="0" y="0"/>
+                <wp:positionH relativeFrom="margin">
+                  <wp:posOffset>205740</wp:posOffset>
+                </wp:positionH>
+                <wp:positionV relativeFrom="paragraph">
+                  <wp:posOffset>2846705</wp:posOffset>
+                </wp:positionV>
+                <wp:extent cx="1111250" cy="1276350"/>
+                <wp:effectExtent l="0" t="0" r="12700" b="19050"/>
+                <wp:wrapNone/>
+                <wp:docPr id="313354048" name="Text Box 313354048"/>
+                <wp:cNvGraphicFramePr/>
+                <a:graphic xmlns:a="http://schemas.openxmlformats.org/drawingml/2006/main">
+                  <a:graphicData uri="http://schemas.microsoft.com/office/word/2010/wordprocessingShape">
+                    <wps:wsp>
+                      <wps:cNvSpPr txBox="1"/>
+                      <wps:spPr>
+                        <a:xfrm>
+                          <a:off x="0" y="0"/>
+                          <a:ext cx="1111250" cy="1276350"/>
+                        </a:xfrm>
+                        <a:prstGeom prst="rect">
+                          <a:avLst/>
+                        </a:prstGeom>
+                        <a:ln>
+                          <a:solidFill>
+                            <a:schemeClr val="bg1"/>
+                          </a:solidFill>
+                        </a:ln>
+                      </wps:spPr>
+                      <wps:style>
+                        <a:lnRef idx="2">
+                          <a:schemeClr val="dk1"/>
+                        </a:lnRef>
+                        <a:fillRef idx="1">
+                          <a:schemeClr val="lt1"/>
+                        </a:fillRef>
+                        <a:effectRef idx="0">
+                          <a:schemeClr val="dk1"/>
+                        </a:effectRef>
+                        <a:fontRef idx="minor">
+                          <a:schemeClr val="dk1"/>
+                        </a:fontRef>
+                      </wps:style>
+                      <wps:txbx>
+                        <w:txbxContent>
+                          <w:p>
+                            <w:pPr>
+                              <w:jc w:val="center"/>
+                              <w:rPr>
+                                <w:rFonts w:ascii="Comic Sans MS" w:hAnsi="Comic Sans MS"/>
+                                <w:b/>
+                                <w:sz w:val="20"/>
+                                <w:szCs w:val="20"/>
+                                <w:u w:val="single"/>
+                                <w:lang w:val="es-ES"/>
+                              </w:rPr>
+                            </w:pPr>
+                            <w:r>
+                              <w:rPr>
+                                <w:rFonts w:ascii="Comic Sans MS" w:hAnsi="Comic Sans MS"/>
+                                <w:b/>
+                                <w:sz w:val="20"/>
+                                <w:szCs w:val="20"/>
+                                <w:u w:val="single"/>
+                                <w:lang w:val="es-ES"/>
+                              </w:rPr>
+                              <w:t>Duración</w:t>
+                            </w:r>
+                          </w:p>
+                          <w:p>
+                            <w:pPr>
+                              <w:spacing w:line="240" w:lineRule="auto"/>
+                              <w:jc w:val="center"/>
+                              <w:rPr>
+                                <w:rFonts w:ascii="Comic Sans MS" w:hAnsi="Comic Sans MS"/>
+                                <w:color w:val="0070C0"/>
+                                <w:sz w:val="20"/>
+                                <w:szCs w:val="20"/>
+                                <w:lang w:val="es-ES"/>
+                              </w:rPr>
+                            </w:pPr>
+                            <w:r>
+                              <w:rPr>
+                                <w:rFonts w:ascii="Comic Sans MS" w:hAnsi="Comic Sans MS"/>
+                                <w:sz w:val="20"/>
+                                <w:szCs w:val="20"/>
+                                <w:lang w:val="es-ES"/>
+                              </w:rPr>
+                              <w:t>El ciclo de incubación de huevos de gallina dura 21 días.</w:t>
+                            </w:r>
+                          </w:p>
+                        </w:txbxContent>
+                      </wps:txbx>
+                      <wps:bodyPr rot="0" spcFirstLastPara="0" vertOverflow="overflow" horzOverflow="overflow" vert="horz" wrap="square" lIns="91440" tIns="45720" rIns="91440" bIns="45720" numCol="1" spcCol="0" rtlCol="0" fromWordArt="0" anchor="t" anchorCtr="0" forceAA="0" compatLnSpc="1">
+                        <a:prstTxWarp prst="textNoShape">
+                          <a:avLst/>
+                        </a:prstTxWarp>
+                        <a:noAutofit/>
+                      </wps:bodyPr>
+                    </wps:wsp>
+                  </a:graphicData>
+                </a:graphic>
+                <wp14:sizeRelH relativeFrom="margin">
+                  <wp14:pctWidth>0</wp14:pctWidth>
+                </wp14:sizeRelH>
+                <wp14:sizeRelV relativeFrom="margin">
+                  <wp14:pctHeight>0</wp14:pctHeight>
+                </wp14:sizeRelV>
+              </wp:anchor>
+            </w:drawing>
+          </mc:Choice>
+          <mc:Fallback>
+            <w:pict>
+              <v:shape w14:anchorId="6DC761D0" id="Text Box 313354048" o:spid="_x0000_s1048" type="#_x0000_t202" style="position:absolute;margin-left:16.2pt;margin-top:224.15pt;width:87.5pt;height:100.5pt;z-index:251744256;visibility:visible;mso-wrap-style:square;mso-width-percent:0;mso-height-percent:0;mso-wrap-distance-left:9pt;mso-wrap-distance-top:0;mso-wrap-distance-right:9pt;mso-wrap-distance-bottom:0;mso-position-horizontal:absolute;mso-position-horizontal-relative:margin;mso-position-vertical:absolute;mso-position-vertical-relative:text;mso-width-percent:0;mso-height-percent:0;mso-width-relative:margin;mso-height-relative:margin;v-text-anchor:top" o:gfxdata="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" fillcolor="white [3201]" strokecolor="white [3212]" strokeweight="1pt">
+                <v:textbox>
+                  <w:txbxContent>
+                    <w:p>
+                      <w:pPr>
+                        <w:jc w:val="center"/>
+                        <w:rPr>
+                          <w:rFonts w:ascii="Comic Sans MS" w:hAnsi="Comic Sans MS"/>
+                          <w:b/>
+                          <w:sz w:val="20"/>
+                          <w:szCs w:val="20"/>
+                          <w:u w:val="single"/>
+                          <w:lang w:val="es-ES"/>
+                        </w:rPr>
+                      </w:pPr>
+                      <w:r>
+                        <w:rPr>
+                          <w:rFonts w:ascii="Comic Sans MS" w:hAnsi="Comic Sans MS"/>
+                          <w:b/>
+                          <w:sz w:val="20"/>
+                          <w:szCs w:val="20"/>
+                          <w:u w:val="single"/>
+                          <w:lang w:val="es-ES"/>
+                        </w:rPr>
+                        <w:t>Duración</w:t>
+                      </w:r>
+                    </w:p>
+                    <w:p>
+                      <w:pPr>
+                        <w:spacing w:line="240" w:lineRule="auto"/>
+                        <w:jc w:val="center"/>
+                        <w:rPr>
+                          <w:rFonts w:ascii="Comic Sans MS" w:hAnsi="Comic Sans MS"/>
+                          <w:color w:val="0070C0"/>
+                          <w:sz w:val="20"/>
+                          <w:szCs w:val="20"/>
+                          <w:lang w:val="es-ES"/>
+                        </w:rPr>
+                      </w:pPr>
+                      <w:r>
+                        <w:rPr>
+                          <w:rFonts w:ascii="Comic Sans MS" w:hAnsi="Comic Sans MS"/>
+                          <w:sz w:val="20"/>
+                          <w:szCs w:val="20"/>
+                          <w:lang w:val="es-ES"/>
+                        </w:rPr>
+                        <w:t>El ciclo de incubación de huevos de gallina dura 21 días.</w:t>
+                      </w:r>
+                    </w:p>
+                  </w:txbxContent>
+                </v:textbox>
+                <w10:wrap anchorx="margin"/>
+              </v:shape>
+            </w:pict>
+          </mc:Fallback>
+        </mc:AlternateContent>
+      </w:r>
+      <w:r>
+        <w:rPr>
+          <w:noProof/>
+        </w:rPr>
+        <w:drawing>
+          <wp:anchor distT="0" distB="0" distL="114300" distR="114300" simplePos="0" relativeHeight="251736064" behindDoc="0" locked="0" layoutInCell="1" allowOverlap="1" wp14:anchorId="721907DC" wp14:editId="24F1037E">
+            <wp:simplePos x="0" y="0"/>
+            <wp:positionH relativeFrom="column">
+              <wp:posOffset>5279390</wp:posOffset>
+            </wp:positionH>
+            <wp:positionV relativeFrom="paragraph">
+              <wp:posOffset>2675255</wp:posOffset>
+            </wp:positionV>
+            <wp:extent cx="596900" cy="596900"/>
+            <wp:effectExtent l="0" t="0" r="0" b="0"/>
+            <wp:wrapNone/>
+            <wp:docPr id="59" name="Picture 59"/>
+            <wp:cNvGraphicFramePr>
+              <a:graphicFrameLocks xmlns:a="http://schemas.openxmlformats.org/drawingml/2006/main" noChangeAspect="1"/>
+            </wp:cNvGraphicFramePr>
+            <a:graphic xmlns:a="http://schemas.openxmlformats.org/drawingml/2006/main">
+              <a:graphicData uri="http://schemas.openxmlformats.org/drawingml/2006/picture">
+                <pic:pic xmlns:pic="http://schemas.openxmlformats.org/drawingml/2006/picture">
+                  <pic:nvPicPr>
+                    <pic:cNvPr id="0" name="Picture 15"/>
+                    <pic:cNvPicPr>
+                      <a:picLocks noChangeAspect="1" noChangeArrowheads="1"/>
+                    </pic:cNvPicPr>
+                  </pic:nvPicPr>
+                  <pic:blipFill>
+                    <a:blip r:embed="rId24" cstate="print">
+                      <a:extLst>
+                        <a:ext uri="{28A0092B-C50C-407E-A947-70E740481C1C}">
+                          <a14:useLocalDpi xmlns:a14="http://schemas.microsoft.com/office/drawing/2010/main" val="0"/>
+                        </a:ext>
+                      </a:extLst>
+                    </a:blip>
+                    <a:srcRect/>
+                    <a:stretch>
+                      <a:fillRect/>
+                    </a:stretch>
+                  </pic:blipFill>
+                  <pic:spPr bwMode="auto">
+                    <a:xfrm>
+                      <a:off x="0" y="0"/>
+                      <a:ext cx="596900" cy="596900"/>
+                    </a:xfrm>
+                    <a:prstGeom prst="rect">
+                      <a:avLst/>
+                    </a:prstGeom>
+                    <a:noFill/>
+                  </pic:spPr>
+                </pic:pic>
+              </a:graphicData>
+            </a:graphic>
+            <wp14:sizeRelH relativeFrom="margin">
+              <wp14:pctWidth>0</wp14:pctWidth>
+            </wp14:sizeRelH>
+            <wp14:sizeRelV relativeFrom="margin">
+              <wp14:pctHeight>0</wp14:pctHeight>
+            </wp14:sizeRelV>
+          </wp:anchor>
+        </w:drawing>
+      </w:r>
+      <w:r>
+        <mc:AlternateContent>
+          <mc:Choice Requires="wps">
+            <w:drawing>
+              <wp:anchor distT="0" distB="0" distL="114300" distR="114300" simplePos="0" relativeHeight="251724800" behindDoc="0" locked="0" layoutInCell="1" allowOverlap="1" wp14:anchorId="244A8B63" wp14:editId="40995E8D">
+                <wp:simplePos x="0" y="0"/>
+                <wp:positionH relativeFrom="column">
+                  <wp:posOffset>256540</wp:posOffset>
+                </wp:positionH>
+                <wp:positionV relativeFrom="paragraph">
+                  <wp:posOffset>-417195</wp:posOffset>
+                </wp:positionV>
+                <wp:extent cx="1041400" cy="1174750"/>
+                <wp:effectExtent l="0" t="0" r="25400" b="25400"/>
+                <wp:wrapNone/>
+                <wp:docPr id="50" name="Text Box 50"/>
+                <wp:cNvGraphicFramePr/>
+                <a:graphic xmlns:a="http://schemas.openxmlformats.org/drawingml/2006/main">
+                  <a:graphicData uri="http://schemas.microsoft.com/office/word/2010/wordprocessingShape">
+                    <wps:wsp>
+                      <wps:cNvSpPr txBox="1"/>
+                      <wps:spPr>
+                        <a:xfrm>
+                          <a:off x="0" y="0"/>
+                          <a:ext cx="1041400" cy="1174750"/>
+                        </a:xfrm>
+                        <a:prstGeom prst="rect">
+                          <a:avLst/>
+                        </a:prstGeom>
+                        <a:ln>
+                          <a:solidFill>
+                            <a:schemeClr val="bg1"/>
+                          </a:solidFill>
+                        </a:ln>
+                      </wps:spPr>
+                      <wps:style>
+                        <a:lnRef idx="2">
+                          <a:schemeClr val="dk1"/>
+                        </a:lnRef>
+                        <a:fillRef idx="1">
+                          <a:schemeClr val="lt1"/>
+                        </a:fillRef>
+                        <a:effectRef idx="0">
+                          <a:schemeClr val="dk1"/>
+                        </a:effectRef>
+                        <a:fontRef idx="minor">
+                          <a:schemeClr val="dk1"/>
+                        </a:fontRef>
+                      </wps:style>
+                      <wps:txbx>
+                        <w:txbxContent>
+                          <w:p>
+                            <w:pPr>
+                              <w:jc w:val="center"/>
+                              <w:rPr>
+                                <w:rFonts w:ascii="Comic Sans MS" w:hAnsi="Comic Sans MS"/>
+                                <w:b/>
+                                <w:sz w:val="20"/>
+                                <w:szCs w:val="20"/>
+                                <w:u w:val="single"/>
+                                <w:lang w:val="es-ES"/>
+                              </w:rPr>
+                            </w:pPr>
+                            <w:r>
+                              <w:rPr>
+                                <w:rFonts w:ascii="Comic Sans MS" w:hAnsi="Comic Sans MS"/>
+                                <w:b/>
+                                <w:sz w:val="20"/>
+                                <w:szCs w:val="20"/>
+                                <w:u w:val="single"/>
+                                <w:lang w:val="es-ES"/>
+                              </w:rPr>
+                              <w:t>Temperatura</w:t>
+                            </w:r>
+                          </w:p>
+                          <w:p>
+                            <w:pPr>
+                              <w:rPr>
+                                <w:rFonts w:ascii="Comic Sans MS" w:hAnsi="Comic Sans MS"/>
+                                <w:sz w:val="20"/>
+                                <w:szCs w:val="20"/>
+                                <w:lang w:val="es-ES"/>
+                              </w:rPr>
+                            </w:pPr>
+                            <w:r>
+                              <w:rPr>
+                                <w:rFonts w:ascii="Comic Sans MS" w:hAnsi="Comic Sans MS"/>
+                                <w:sz w:val="20"/>
+                                <w:szCs w:val="20"/>
+                                <w:lang w:val="es-ES"/>
+                              </w:rPr>
+                              <w:t xml:space="preserve">Ideal: 37.5 </w:t>
+                            </w:r>
+                            <w:proofErr w:type="spellStart"/>
+                            <w:r>
+                              <w:rPr>
+                                <w:rFonts w:ascii="Comic Sans MS" w:hAnsi="Comic Sans MS"/>
+                                <w:sz w:val="20"/>
+                                <w:szCs w:val="20"/>
+                                <w:lang w:val="es-ES"/>
+                              </w:rPr>
+                              <w:t>ºC</w:t>
+                            </w:r>
+                            <w:proofErr w:type="spellEnd"/>
+                          </w:p>
+                          <w:p>
+                            <w:pPr>
+                              <w:spacing w:line="240" w:lineRule="auto"/>
+                              <w:rPr>
+                                <w:rFonts w:ascii="Comic Sans MS" w:hAnsi="Comic Sans MS"/>
+                                <w:color w:val="C00000"/>
+                                <w:sz w:val="20"/>
+                                <w:szCs w:val="20"/>
+                                <w:lang w:val="es-ES"/>
+                              </w:rPr>
+                            </w:pPr>
+                            <w:r>
+                              <w:rPr>
+                                <w:rFonts w:ascii="Comic Sans MS" w:hAnsi="Comic Sans MS"/>
+                                <w:color w:val="C00000"/>
+                                <w:sz w:val="20"/>
+                                <w:szCs w:val="20"/>
+                                <w:lang w:val="es-ES"/>
+                              </w:rPr>
+                              <w:t>Alta: 38.5</w:t>
+                            </w:r>
+                            <w:r>
+                              <w:rPr>
+                                <w:rFonts w:ascii="Comic Sans MS" w:hAnsi="Comic Sans MS"/>
+                                <w:color w:val="C00000"/>
+                                <w:sz w:val="20"/>
+                                <w:szCs w:val="20"/>
+                                <w:lang w:val="es-ES"/>
+                              </w:rPr>
+                              <w:t xml:space="preserve"> </w:t>
+                            </w:r>
+                            <w:proofErr w:type="spellStart"/>
+                            <w:r>
+                              <w:rPr>
+                                <w:rFonts w:ascii="Comic Sans MS" w:hAnsi="Comic Sans MS"/>
+                                <w:color w:val="C00000"/>
+                                <w:sz w:val="20"/>
+                                <w:szCs w:val="20"/>
+                                <w:lang w:val="es-ES"/>
+                              </w:rPr>
+                              <w:t>ºC</w:t>
+                            </w:r>
+                            <w:proofErr w:type="spellEnd"/>
+                            <w:r>
+                              <w:rPr>
+                                <w:rFonts w:ascii="Comic Sans MS" w:hAnsi="Comic Sans MS"/>
+                                <w:color w:val="C00000"/>
+                                <w:sz w:val="20"/>
+                                <w:szCs w:val="20"/>
+                                <w:lang w:val="es-ES"/>
+                              </w:rPr>
+                              <w:t xml:space="preserve"> </w:t>
+                            </w:r>
+                          </w:p>
+                          <w:p>
+                            <w:pPr>
+                              <w:spacing w:line="240" w:lineRule="auto"/>
+                              <w:rPr>
+                                <w:rFonts w:ascii="Comic Sans MS" w:hAnsi="Comic Sans MS"/>
+                                <w:color w:val="0070C0"/>
+                                <w:sz w:val="20"/>
+                                <w:szCs w:val="20"/>
+                                <w:lang w:val="es-ES"/>
+                              </w:rPr>
+                            </w:pPr>
+                            <w:r>
+                              <w:rPr>
+                                <w:rFonts w:ascii="Comic Sans MS" w:hAnsi="Comic Sans MS"/>
+                                <w:color w:val="0070C0"/>
+                                <w:sz w:val="20"/>
+                                <w:szCs w:val="20"/>
+                                <w:lang w:val="es-ES"/>
+                              </w:rPr>
+                              <w:t xml:space="preserve">Baja: 36.5 </w:t>
+                            </w:r>
+                            <w:proofErr w:type="spellStart"/>
+                            <w:r>
+                              <w:rPr>
+                                <w:rFonts w:ascii="Comic Sans MS" w:hAnsi="Comic Sans MS"/>
+                                <w:color w:val="0070C0"/>
+                                <w:sz w:val="20"/>
+                                <w:szCs w:val="20"/>
+                                <w:lang w:val="es-ES"/>
+                              </w:rPr>
+                              <w:t>ºC</w:t>
+                            </w:r>
+                            <w:proofErr w:type="spellEnd"/>
+                          </w:p>
+                        </w:txbxContent>
+                      </wps:txbx>
+                      <wps:bodyPr rot="0" spcFirstLastPara="0" vertOverflow="overflow" horzOverflow="overflow" vert="horz" wrap="square" lIns="91440" tIns="45720" rIns="91440" bIns="45720" numCol="1" spcCol="0" rtlCol="0" fromWordArt="0" anchor="t" anchorCtr="0" forceAA="0" compatLnSpc="1">
+                        <a:prstTxWarp prst="textNoShape">
+                          <a:avLst/>
+                        </a:prstTxWarp>
+                        <a:noAutofit/>
+                      </wps:bodyPr>
+                    </wps:wsp>
+                  </a:graphicData>
+                </a:graphic>
+                <wp14:sizeRelH relativeFrom="margin">
+                  <wp14:pctWidth>0</wp14:pctWidth>
+                </wp14:sizeRelH>
+                <wp14:sizeRelV relativeFrom="margin">
+                  <wp14:pctHeight>0</wp14:pctHeight>
+                </wp14:sizeRelV>
+              </wp:anchor>
+            </w:drawing>
+          </mc:Choice>
+          <mc:Fallback>
+            <w:pict>
+              <v:shape w14:anchorId="244A8B63" id="Text Box 50" o:spid="_x0000_s1049" type="#_x0000_t202" style="position:absolute;margin-left:20.2pt;margin-top:-32.85pt;width:82pt;height:92.5pt;z-index:251724800;visibility:visible;mso-wrap-style:square;mso-width-percent:0;mso-height-percent:0;mso-wrap-distance-left:9pt;mso-wrap-distance-top:0;mso-wrap-distance-right:9pt;mso-wrap-distance-bottom:0;mso-position-horizontal:absolute;mso-position-horizontal-relative:text;mso-position-vertical:absolute;mso-position-vertical-relative:text;mso-width-percent:0;mso-height-percent:0;mso-width-relative:margin;mso-height-relative:margin;v-text-anchor:top" o:gfxdata="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" fillcolor="white [3201]" strokecolor="white [3212]" strokeweight="1pt">
+                <v:textbox>
+                  <w:txbxContent>
+                    <w:p>
+                      <w:pPr>
+                        <w:jc w:val="center"/>
+                        <w:rPr>
+                          <w:rFonts w:ascii="Comic Sans MS" w:hAnsi="Comic Sans MS"/>
+                          <w:b/>
+                          <w:sz w:val="20"/>
+                          <w:szCs w:val="20"/>
+                          <w:u w:val="single"/>
+                          <w:lang w:val="es-ES"/>
+                        </w:rPr>
+                      </w:pPr>
+                      <w:r>
+                        <w:rPr>
+                          <w:rFonts w:ascii="Comic Sans MS" w:hAnsi="Comic Sans MS"/>
+                          <w:b/>
+                          <w:sz w:val="20"/>
+                          <w:szCs w:val="20"/>
+                          <w:u w:val="single"/>
+                          <w:lang w:val="es-ES"/>
+                        </w:rPr>
+                        <w:t>Temperatura</w:t>
+                      </w:r>
+                    </w:p>
+                    <w:p>
+                      <w:pPr>
+                        <w:rPr>
+                          <w:rFonts w:ascii="Comic Sans MS" w:hAnsi="Comic Sans MS"/>
+                          <w:sz w:val="20"/>
+                          <w:szCs w:val="20"/>
+                          <w:lang w:val="es-ES"/>
+                        </w:rPr>
+                      </w:pPr>
+                      <w:r>
+                        <w:rPr>
+                          <w:rFonts w:ascii="Comic Sans MS" w:hAnsi="Comic Sans MS"/>
+                          <w:sz w:val="20"/>
+                          <w:szCs w:val="20"/>
+                          <w:lang w:val="es-ES"/>
+                        </w:rPr>
+                        <w:t xml:space="preserve">Ideal: 37.5 </w:t>
+                      </w:r>
+                      <w:proofErr w:type="spellStart"/>
+                      <w:r>
+                        <w:rPr>
+                          <w:rFonts w:ascii="Comic Sans MS" w:hAnsi="Comic Sans MS"/>
+                          <w:sz w:val="20"/>
+                          <w:szCs w:val="20"/>
+                          <w:lang w:val="es-ES"/>
+                        </w:rPr>
+                        <w:t>ºC</w:t>
+                      </w:r>
+                      <w:proofErr w:type="spellEnd"/>
+                    </w:p>
+                    <w:p>
+                      <w:pPr>
+                        <w:spacing w:line="240" w:lineRule="auto"/>
+                        <w:rPr>
+                          <w:rFonts w:ascii="Comic Sans MS" w:hAnsi="Comic Sans MS"/>
+                          <w:color w:val="C00000"/>
+                          <w:sz w:val="20"/>
+                          <w:szCs w:val="20"/>
+                          <w:lang w:val="es-ES"/>
+                        </w:rPr>
+                      </w:pPr>
+                      <w:r>
+                        <w:rPr>
+                          <w:rFonts w:ascii="Comic Sans MS" w:hAnsi="Comic Sans MS"/>
+                          <w:color w:val="C00000"/>
+                          <w:sz w:val="20"/>
+                          <w:szCs w:val="20"/>
+                          <w:lang w:val="es-ES"/>
+                        </w:rPr>
+                        <w:t>Alta: 38.5</w:t>
+                      </w:r>
+                      <w:r>
+                        <w:rPr>
+                          <w:rFonts w:ascii="Comic Sans MS" w:hAnsi="Comic Sans MS"/>
+                          <w:color w:val="C00000"/>
+                          <w:sz w:val="20"/>
+                          <w:szCs w:val="20"/>
+                          <w:lang w:val="es-ES"/>
+                        </w:rPr>
+                        <w:t xml:space="preserve"> </w:t>
+                      </w:r>
+                      <w:proofErr w:type="spellStart"/>
+                      <w:r>
+                        <w:rPr>
+                          <w:rFonts w:ascii="Comic Sans MS" w:hAnsi="Comic Sans MS"/>
+                          <w:color w:val="C00000"/>
+                          <w:sz w:val="20"/>
+                          <w:szCs w:val="20"/>
+                          <w:lang w:val="es-ES"/>
+                        </w:rPr>
+                        <w:t>ºC</w:t>
+                      </w:r>
+                      <w:proofErr w:type="spellEnd"/>
+                      <w:r>
+                        <w:rPr>
+                          <w:rFonts w:ascii="Comic Sans MS" w:hAnsi="Comic Sans MS"/>
+                          <w:color w:val="C00000"/>
+                          <w:sz w:val="20"/>
+                          <w:szCs w:val="20"/>
+                          <w:lang w:val="es-ES"/>
+                        </w:rPr>
+                        <w:t xml:space="preserve"> </w:t>
+                      </w:r>
+                    </w:p>
+                    <w:p>
+                      <w:pPr>
+                        <w:spacing w:line="240" w:lineRule="auto"/>
+                        <w:rPr>
+                          <w:rFonts w:ascii="Comic Sans MS" w:hAnsi="Comic Sans MS"/>
+                          <w:color w:val="0070C0"/>
+                          <w:sz w:val="20"/>
+                          <w:szCs w:val="20"/>
+                          <w:lang w:val="es-ES"/>
+                        </w:rPr>
+                      </w:pPr>
+                      <w:r>
+                        <w:rPr>
+                          <w:rFonts w:ascii="Comic Sans MS" w:hAnsi="Comic Sans MS"/>
+                          <w:color w:val="0070C0"/>
+                          <w:sz w:val="20"/>
+                          <w:szCs w:val="20"/>
+                          <w:lang w:val="es-ES"/>
+                        </w:rPr>
+                        <w:t xml:space="preserve">Baja: 36.5 </w:t>
+                      </w:r>
+                      <w:proofErr w:type="spellStart"/>
+                      <w:r>
+                        <w:rPr>
+                          <w:rFonts w:ascii="Comic Sans MS" w:hAnsi="Comic Sans MS"/>
+                          <w:color w:val="0070C0"/>
+                          <w:sz w:val="20"/>
+                          <w:szCs w:val="20"/>
+                          <w:lang w:val="es-ES"/>
+                        </w:rPr>
+                        <w:t>ºC</w:t>
+                      </w:r>
+                      <w:proofErr w:type="spellEnd"/>
+                    </w:p>
+                  </w:txbxContent>
+                </v:textbox>
+              </v:shape>
+            </w:pict>
+          </mc:Fallback>
+        </mc:AlternateContent>
+      </w:r>
+      <w:r>
+        <mc:AlternateContent>
+          <mc:Choice Requires="wps">
+            <w:drawing>
+              <wp:anchor distT="0" distB="0" distL="114300" distR="114300" simplePos="0" relativeHeight="251719680" behindDoc="0" locked="0" layoutInCell="1" allowOverlap="1" wp14:anchorId="4AB8FD33" wp14:editId="6905D0E9">
+                <wp:simplePos x="0" y="0"/>
+                <wp:positionH relativeFrom="column">
+                  <wp:posOffset>1993900</wp:posOffset>
+                </wp:positionH>
+                <wp:positionV relativeFrom="paragraph">
+                  <wp:posOffset>-228600</wp:posOffset>
+                </wp:positionV>
+                <wp:extent cx="3200400" cy="2927350"/>
+                <wp:effectExtent l="0" t="0" r="19050" b="25400"/>
+                <wp:wrapNone/>
+                <wp:docPr id="44" name="Oval 44"/>
+                <wp:cNvGraphicFramePr/>
+                <a:graphic xmlns:a="http://schemas.openxmlformats.org/drawingml/2006/main">
+                  <a:graphicData uri="http://schemas.microsoft.com/office/word/2010/wordprocessingShape">
+                    <wps:wsp>
+                      <wps:cNvSpPr/>
+                      <wps:spPr>
+                        <a:xfrm>
+                          <a:off x="0" y="0"/>
+                          <a:ext cx="3200400" cy="2927350"/>
+                        </a:xfrm>
+                        <a:prstGeom prst="ellipse">
+                          <a:avLst/>
+                        </a:prstGeom>
+                        <a:ln>
+                          <a:solidFill>
+                            <a:schemeClr val="accent4">
+                              <a:lumMod val="75000"/>
+                            </a:schemeClr>
+                          </a:solidFill>
+                        </a:ln>
+                      </wps:spPr>
+                      <wps:style>
+                        <a:lnRef idx="2">
+                          <a:schemeClr val="accent6"/>
+                        </a:lnRef>
+                        <a:fillRef idx="1">
+                          <a:schemeClr val="lt1"/>
+                        </a:fillRef>
+                        <a:effectRef idx="0">
+                          <a:schemeClr val="accent6"/>
+                        </a:effectRef>
+                        <a:fontRef idx="minor">
+                          <a:schemeClr val="dk1"/>
+                        </a:fontRef>
+                      </wps:style>
+                      <wps:bodyPr rot="0" spcFirstLastPara="0" vertOverflow="overflow" horzOverflow="overflow" vert="horz" wrap="square" lIns="91440" tIns="45720" rIns="91440" bIns="45720" numCol="1" spcCol="0" rtlCol="0" fromWordArt="0" anchor="ctr" anchorCtr="0" forceAA="0" compatLnSpc="1">
+                        <a:prstTxWarp prst="textNoShape">
+                          <a:avLst/>
+                        </a:prstTxWarp>
+                        <a:noAutofit/>
+                      </wps:bodyPr>
+                    </wps:wsp>
+                  </a:graphicData>
+                </a:graphic>
+              </wp:anchor>
+            </w:drawing>
+          </mc:Choice>
+          <mc:Fallback>
+            <w:pict>
+              <v:oval w14:anchorId="17DA3F9F" id="Oval 44" o:spid="_x0000_s1026" style="position:absolute;margin-left:157pt;margin-top:-18pt;width:252pt;height:230.5pt;z-index:251719680;visibility:visible;mso-wrap-style:square;mso-wrap-distance-left:9pt;mso-wrap-distance-top:0;mso-wrap-distance-right:9pt;mso-wrap-distance-bottom:0;mso-position-horizontal:absolute;mso-position-horizontal-relative:text;mso-position-vertical:absolute;mso-position-vertical-relative:text;v-text-anchor:middle" o:gfxdata="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" fillcolor="white [3201]" strokecolor="#bf8f00 [2407]" strokeweight="1pt">
+                <v:stroke joinstyle="miter"/>
+              </v:oval>
+            </w:pict>
+          </mc:Fallback>
+        </mc:AlternateContent>
+      </w:r>
+      <w:r>
+        <w:drawing>
+          <wp:anchor distT="0" distB="0" distL="114300" distR="114300" simplePos="0" relativeHeight="251720704" behindDoc="0" locked="0" layoutInCell="1" allowOverlap="1" wp14:anchorId="7D429313" wp14:editId="5D88ED55">
+            <wp:simplePos x="0" y="0"/>
+            <wp:positionH relativeFrom="column">
+              <wp:posOffset>2590800</wp:posOffset>
+            </wp:positionH>
+            <wp:positionV relativeFrom="paragraph">
+              <wp:posOffset>196850</wp:posOffset>
+            </wp:positionV>
+            <wp:extent cx="2044700" cy="2044700"/>
+            <wp:effectExtent l="0" t="0" r="0" b="0"/>
+            <wp:wrapNone/>
+            <wp:docPr id="43" name="Picture 43"/>
+            <wp:cNvGraphicFramePr>
+              <a:graphicFrameLocks xmlns:a="http://schemas.openxmlformats.org/drawingml/2006/main" noChangeAspect="1"/>
+            </wp:cNvGraphicFramePr>
+            <a:graphic xmlns:a="http://schemas.openxmlformats.org/drawingml/2006/main">
+              <a:graphicData uri="http://schemas.openxmlformats.org/drawingml/2006/picture">
+                <pic:pic xmlns:pic="http://schemas.openxmlformats.org/drawingml/2006/picture">
+                  <pic:nvPicPr>
+                    <pic:cNvPr id="0" name="Picture 7"/>
+                    <pic:cNvPicPr>
+                      <a:picLocks noChangeAspect="1" noChangeArrowheads="1"/>
+                    </pic:cNvPicPr>
+                  </pic:nvPicPr>
+                  <pic:blipFill>
+                    <a:blip r:embed="rId25" cstate="print">
+                      <a:extLst>
+                        <a:ext uri="{28A0092B-C50C-407E-A947-70E740481C1C}">
+                          <a14:useLocalDpi xmlns:a14="http://schemas.microsoft.com/office/drawing/2010/main" val="0"/>
+                        </a:ext>
+                      </a:extLst>
+                    </a:blip>
+                    <a:srcRect/>
+                    <a:stretch>
+                      <a:fillRect/>
+                    </a:stretch>
+                  </pic:blipFill>
+                  <pic:spPr bwMode="auto">
+                    <a:xfrm>
+                      <a:off x="0" y="0"/>
+                      <a:ext cx="2044700" cy="2044700"/>
+                    </a:xfrm>
+                    <a:prstGeom prst="rect">
+                      <a:avLst/>
+                    </a:prstGeom>
+                    <a:noFill/>
+                  </pic:spPr>
+                </pic:pic>
+              </a:graphicData>
+            </a:graphic>
+            <wp14:sizeRelH relativeFrom="margin">
+              <wp14:pctWidth>0</wp14:pctWidth>
+            </wp14:sizeRelH>
+            <wp14:sizeRelV relativeFrom="margin">
+              <wp14:pctHeight>0</wp14:pctHeight>
+            </wp14:sizeRelV>
+          </wp:anchor>
+        </w:drawing>
+      </w:r>
+      <w:r>
+        <mc:AlternateContent>
+          <mc:Choice Requires="wps">
+            <w:drawing>
+              <wp:anchor distT="0" distB="0" distL="114300" distR="114300" simplePos="0" relativeHeight="251721728" behindDoc="0" locked="0" layoutInCell="1" allowOverlap="1" wp14:anchorId="7800101A" wp14:editId="75E96637">
+                <wp:simplePos x="0" y="0"/>
+                <wp:positionH relativeFrom="column">
+                  <wp:posOffset>3136900</wp:posOffset>
+                </wp:positionH>
+                <wp:positionV relativeFrom="paragraph">
+                  <wp:posOffset>2241550</wp:posOffset>
+                </wp:positionV>
+                <wp:extent cx="984250" cy="279400"/>
+                <wp:effectExtent l="0" t="0" r="25400" b="25400"/>
+                <wp:wrapNone/>
+                <wp:docPr id="47" name="Text Box 47"/>
+                <wp:cNvGraphicFramePr/>
+                <a:graphic xmlns:a="http://schemas.openxmlformats.org/drawingml/2006/main">
+                  <a:graphicData uri="http://schemas.microsoft.com/office/word/2010/wordprocessingShape">
+                    <wps:wsp>
+                      <wps:cNvSpPr txBox="1"/>
+                      <wps:spPr>
+                        <a:xfrm>
+                          <a:off x="0" y="0"/>
+                          <a:ext cx="984250" cy="279400"/>
+                        </a:xfrm>
+                        <a:prstGeom prst="rect">
+                          <a:avLst/>
+                        </a:prstGeom>
+                        <a:ln>
+                          <a:solidFill>
+                            <a:schemeClr val="bg1"/>
+                          </a:solidFill>
+                        </a:ln>
+                      </wps:spPr>
+                      <wps:style>
+                        <a:lnRef idx="2">
+                          <a:schemeClr val="dk1"/>
+                        </a:lnRef>
+                        <a:fillRef idx="1">
+                          <a:schemeClr val="lt1"/>
+                        </a:fillRef>
+                        <a:effectRef idx="0">
+                          <a:schemeClr val="dk1"/>
+                        </a:effectRef>
+                        <a:fontRef idx="minor">
+                          <a:schemeClr val="dk1"/>
+                        </a:fontRef>
+                      </wps:style>
+                      <wps:txbx>
+                        <w:txbxContent>
+                          <w:p>
+                            <w:pPr>
+                              <w:jc w:val="center"/>
+                              <w:rPr>
+                                <w:sz w:val="24"/>
+                                <w:szCs w:val="24"/>
+                                <w:lang w:val="es-ES"/>
+                              </w:rPr>
+                            </w:pPr>
+                            <w:r>
+                              <w:rPr>
+                                <w:sz w:val="24"/>
+                                <w:szCs w:val="24"/>
+                                <w:lang w:val="es-ES"/>
+                              </w:rPr>
+                              <w:t>Incubadora</w:t>
+                            </w:r>
+                          </w:p>
+                        </w:txbxContent>
+                      </wps:txbx>
+                      <wps:bodyPr rot="0" spcFirstLastPara="0" vertOverflow="overflow" horzOverflow="overflow" vert="horz" wrap="square" lIns="91440" tIns="45720" rIns="91440" bIns="45720" numCol="1" spcCol="0" rtlCol="0" fromWordArt="0" anchor="t" anchorCtr="0" forceAA="0" compatLnSpc="1">
+                        <a:prstTxWarp prst="textNoShape">
+                          <a:avLst/>
+                        </a:prstTxWarp>
+                        <a:noAutofit/>
+                      </wps:bodyPr>
+                    </wps:wsp>
+                  </a:graphicData>
+                </a:graphic>
+                <wp14:sizeRelH relativeFrom="margin">
+                  <wp14:pctWidth>0</wp14:pctWidth>
+                </wp14:sizeRelH>
+                <wp14:sizeRelV relativeFrom="margin">
+                  <wp14:pctHeight>0</wp14:pctHeight>
+                </wp14:sizeRelV>
+              </wp:anchor>
+            </w:drawing>
+          </mc:Choice>
+          <mc:Fallback>
+            <w:pict>
+              <v:shape w14:anchorId="7800101A" id="Text Box 47" o:spid="_x0000_s1050" type="#_x0000_t202" style="position:absolute;margin-left:247pt;margin-top:176.5pt;width:77.5pt;height:22pt;z-index:251721728;visibility:visible;mso-wrap-style:square;mso-width-percent:0;mso-height-percent:0;mso-wrap-distance-left:9pt;mso-wrap-distance-top:0;mso-wrap-distance-right:9pt;mso-wrap-distance-bottom:0;mso-position-horizontal:absolute;mso-position-horizontal-relative:text;mso-position-vertical:absolute;mso-position-vertical-relative:text;mso-width-percent:0;mso-height-percent:0;mso-width-relative:margin;mso-height-relative:margin;v-text-anchor:top" o:gfxdata="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" fillcolor="white [3201]" strokecolor="white [3212]" strokeweight="1pt">
+                <v:textbox>
+                  <w:txbxContent>
+                    <w:p>
+                      <w:pPr>
+                        <w:jc w:val="center"/>
+                        <w:rPr>
+                          <w:sz w:val="24"/>
+                          <w:szCs w:val="24"/>
+                          <w:lang w:val="es-ES"/>
+                        </w:rPr>
+                      </w:pPr>
+                      <w:r>
+                        <w:rPr>
+                          <w:sz w:val="24"/>
+                          <w:szCs w:val="24"/>
+                          <w:lang w:val="es-ES"/>
+                        </w:rPr>
+                        <w:t>Incubadora</w:t>
+                      </w:r>
+                    </w:p>
+                  </w:txbxContent>
+                </v:textbox>
+              </v:shape>
+            </w:pict>
+          </mc:Fallback>
+        </mc:AlternateContent>
+      </w:r>
+      <w:r>
+        <w:br w:type="page"/>
+      </w:r>
+    </w:p>
+    <w:p>
+      <w:bookmarkStart w:id="1" w:name="_GoBack"/>
+      <w:r>
+        <w:rPr>
+          <w:noProof/>
+        </w:rPr>
+        <w:lastRenderedPageBreak/>
+        <w:drawing>
+          <wp:anchor distT="0" distB="0" distL="114300" distR="114300" simplePos="0" relativeHeight="251751424" behindDoc="0" locked="0" layoutInCell="1" allowOverlap="1" wp14:anchorId="185F17E9" wp14:editId="6EB76F05">
+            <wp:simplePos x="0" y="0"/>
+            <wp:positionH relativeFrom="column">
+              <wp:posOffset>4137660</wp:posOffset>
+            </wp:positionH>
+            <wp:positionV relativeFrom="paragraph">
+              <wp:posOffset>3545205</wp:posOffset>
+            </wp:positionV>
+            <wp:extent cx="2658745" cy="787400"/>
+            <wp:effectExtent l="0" t="0" r="8255" b="0"/>
+            <wp:wrapNone/>
+            <wp:docPr id="313354060" name="Picture 313354060"/>
+            <wp:cNvGraphicFramePr>
+              <a:graphicFrameLocks xmlns:a="http://schemas.openxmlformats.org/drawingml/2006/main" noChangeAspect="1"/>
+            </wp:cNvGraphicFramePr>
+            <a:graphic xmlns:a="http://schemas.openxmlformats.org/drawingml/2006/main">
+              <a:graphicData uri="http://schemas.openxmlformats.org/drawingml/2006/picture">
+                <pic:pic xmlns:pic="http://schemas.openxmlformats.org/drawingml/2006/picture">
+                  <pic:nvPicPr>
+                    <pic:cNvPr id="0" name="Picture 22"/>
+                    <pic:cNvPicPr>
+                      <a:picLocks noChangeAspect="1" noChangeArrowheads="1"/>
+                    </pic:cNvPicPr>
+                  </pic:nvPicPr>
+                  <pic:blipFill>
+                    <a:blip r:embed="rId26">
+                      <a:extLst>
+                        <a:ext uri="{28A0092B-C50C-407E-A947-70E740481C1C}">
+                          <a14:useLocalDpi xmlns:a14="http://schemas.microsoft.com/office/drawing/2010/main" val="0"/>
+                        </a:ext>
+                      </a:extLst>
+                    </a:blip>
+                    <a:srcRect/>
+                    <a:stretch>
+                      <a:fillRect/>
+                    </a:stretch>
+                  </pic:blipFill>
+                  <pic:spPr bwMode="auto">
+                    <a:xfrm>
+                      <a:off x="0" y="0"/>
+                      <a:ext cx="2658745" cy="787400"/>
+                    </a:xfrm>
+                    <a:prstGeom prst="rect">
+                      <a:avLst/>
+                    </a:prstGeom>
+                    <a:noFill/>
+                  </pic:spPr>
+                </pic:pic>
+              </a:graphicData>
+            </a:graphic>
+            <wp14:sizeRelH relativeFrom="margin">
+              <wp14:pctWidth>0</wp14:pctWidth>
+            </wp14:sizeRelH>
+            <wp14:sizeRelV relativeFrom="margin">
+              <wp14:pctHeight>0</wp14:pctHeight>
+            </wp14:sizeRelV>
+          </wp:anchor>
+        </w:drawing>
+      </w:r>
+      <w:r>
+        <w:rPr>
+          <w:noProof/>
+        </w:rPr>
+        <mc:AlternateContent>
+          <mc:Choice Requires="wps">
+            <w:drawing>
+              <wp:anchor distT="0" distB="0" distL="114300" distR="114300" simplePos="0" relativeHeight="251640815" behindDoc="0" locked="0" layoutInCell="1" allowOverlap="1" wp14:anchorId="27E36102" wp14:editId="7ED0A111">
+                <wp:simplePos x="0" y="0"/>
+                <wp:positionH relativeFrom="column">
+                  <wp:posOffset>3958590</wp:posOffset>
+                </wp:positionH>
+                <wp:positionV relativeFrom="paragraph">
+                  <wp:posOffset>3424555</wp:posOffset>
+                </wp:positionV>
+                <wp:extent cx="3028950" cy="1022350"/>
+                <wp:effectExtent l="0" t="0" r="19050" b="25400"/>
+                <wp:wrapNone/>
+                <wp:docPr id="313354061" name="Rectangle: Rounded Corners 313354061"/>
+                <wp:cNvGraphicFramePr/>
+                <a:graphic xmlns:a="http://schemas.openxmlformats.org/drawingml/2006/main">
+                  <a:graphicData uri="http://schemas.microsoft.com/office/word/2010/wordprocessingShape">
+                    <wps:wsp>
+                      <wps:cNvSpPr/>
+                      <wps:spPr>
+                        <a:xfrm>
+                          <a:off x="0" y="0"/>
+                          <a:ext cx="3028950" cy="1022350"/>
+                        </a:xfrm>
+                        <a:prstGeom prst="roundRect">
+                          <a:avLst/>
+                        </a:prstGeom>
+                        <a:ln>
+                          <a:solidFill>
+                            <a:schemeClr val="tx1">
+                              <a:lumMod val="50000"/>
+                              <a:lumOff val="50000"/>
+                            </a:schemeClr>
+                          </a:solidFill>
+                        </a:ln>
+                      </wps:spPr>
+                      <wps:style>
+                        <a:lnRef idx="2">
+                          <a:schemeClr val="accent6"/>
+                        </a:lnRef>
+                        <a:fillRef idx="1">
+                          <a:schemeClr val="lt1"/>
+                        </a:fillRef>
+                        <a:effectRef idx="0">
+                          <a:schemeClr val="accent6"/>
+                        </a:effectRef>
+                        <a:fontRef idx="minor">
+                          <a:schemeClr val="dk1"/>
+                        </a:fontRef>
+                      </wps:style>
+                      <wps:bodyPr rot="0" spcFirstLastPara="0" vertOverflow="overflow" horzOverflow="overflow" vert="horz" wrap="square" lIns="91440" tIns="45720" rIns="91440" bIns="45720" numCol="1" spcCol="0" rtlCol="0" fromWordArt="0" anchor="ctr" anchorCtr="0" forceAA="0" compatLnSpc="1">
+                        <a:prstTxWarp prst="textNoShape">
+                          <a:avLst/>
+                        </a:prstTxWarp>
+                        <a:noAutofit/>
+                      </wps:bodyPr>
+                    </wps:wsp>
+                  </a:graphicData>
+                </a:graphic>
+              </wp:anchor>
+            </w:drawing>
+          </mc:Choice>
+          <mc:Fallback>
+            <w:pict>
+              <v:roundrect w14:anchorId="2858F51F" id="Rectangle: Rounded Corners 313354061" o:spid="_x0000_s1026" style="position:absolute;margin-left:311.7pt;margin-top:269.65pt;width:238.5pt;height:80.5pt;z-index:251640815;visibility:visible;mso-wrap-style:square;mso-wrap-distance-left:9pt;mso-wrap-distance-top:0;mso-wrap-distance-right:9pt;mso-wrap-distance-bottom:0;mso-position-horizontal:absolute;mso-position-horizontal-relative:text;mso-position-vertical:absolute;mso-position-vertical-relative:text;v-text-anchor:middle" arcsize="10923f" o:gfxdata="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" fillcolor="white [3201]" strokecolor="gray [1629]" strokeweight="1pt">
+                <v:stroke joinstyle="miter"/>
+              </v:roundrect>
+            </w:pict>
+          </mc:Fallback>
+        </mc:AlternateContent>
+      </w:r>
       <w:bookmarkEnd w:id="1"/>
+      <w:r>
+        <w:rPr>
+          <w:noProof/>
+        </w:rPr>
+        <w:drawing>
+          <wp:anchor distT="0" distB="0" distL="114300" distR="114300" simplePos="0" relativeHeight="251641840" behindDoc="0" locked="0" layoutInCell="1" allowOverlap="1" wp14:anchorId="7401C948" wp14:editId="6723B8D9">
+            <wp:simplePos x="0" y="0"/>
+            <wp:positionH relativeFrom="column">
+              <wp:posOffset>5148580</wp:posOffset>
+            </wp:positionH>
+            <wp:positionV relativeFrom="paragraph">
+              <wp:posOffset>5856605</wp:posOffset>
+            </wp:positionV>
+            <wp:extent cx="1142222" cy="1028065"/>
+            <wp:effectExtent l="0" t="0" r="1270" b="635"/>
+            <wp:wrapNone/>
+            <wp:docPr id="313354059" name="Picture 313354059"/>
+            <wp:cNvGraphicFramePr>
+              <a:graphicFrameLocks xmlns:a="http://schemas.openxmlformats.org/drawingml/2006/main" noChangeAspect="1"/>
+            </wp:cNvGraphicFramePr>
+            <a:graphic xmlns:a="http://schemas.openxmlformats.org/drawingml/2006/main">
+              <a:graphicData uri="http://schemas.openxmlformats.org/drawingml/2006/picture">
+                <pic:pic xmlns:pic="http://schemas.openxmlformats.org/drawingml/2006/picture">
+                  <pic:nvPicPr>
+                    <pic:cNvPr id="0" name="Picture 21"/>
+                    <pic:cNvPicPr>
+                      <a:picLocks noChangeAspect="1" noChangeArrowheads="1"/>
+                    </pic:cNvPicPr>
+                  </pic:nvPicPr>
+                  <pic:blipFill>
+                    <a:blip r:embed="rId27" cstate="print">
+                      <a:extLst>
+                        <a:ext uri="{28A0092B-C50C-407E-A947-70E740481C1C}">
+                          <a14:useLocalDpi xmlns:a14="http://schemas.microsoft.com/office/drawing/2010/main" val="0"/>
+                        </a:ext>
+                      </a:extLst>
+                    </a:blip>
+                    <a:srcRect/>
+                    <a:stretch>
+                      <a:fillRect/>
+                    </a:stretch>
+                  </pic:blipFill>
+                  <pic:spPr bwMode="auto">
+                    <a:xfrm>
+                      <a:off x="0" y="0"/>
+                      <a:ext cx="1142222" cy="1028065"/>
+                    </a:xfrm>
+                    <a:prstGeom prst="rect">
+                      <a:avLst/>
+                    </a:prstGeom>
+                    <a:noFill/>
+                  </pic:spPr>
+                </pic:pic>
+              </a:graphicData>
+            </a:graphic>
+            <wp14:sizeRelH relativeFrom="margin">
+              <wp14:pctWidth>0</wp14:pctWidth>
+            </wp14:sizeRelH>
+            <wp14:sizeRelV relativeFrom="margin">
+              <wp14:pctHeight>0</wp14:pctHeight>
+            </wp14:sizeRelV>
+          </wp:anchor>
+        </w:drawing>
+      </w:r>
+      <w:r>
+        <w:rPr>
+          <w:noProof/>
+        </w:rPr>
+        <w:drawing>
+          <wp:anchor distT="0" distB="0" distL="114300" distR="114300" simplePos="0" relativeHeight="251750400" behindDoc="0" locked="0" layoutInCell="1" allowOverlap="1" wp14:anchorId="0CBAC369" wp14:editId="686638F9">
+            <wp:simplePos x="0" y="0"/>
+            <wp:positionH relativeFrom="column">
+              <wp:posOffset>4135755</wp:posOffset>
+            </wp:positionH>
+            <wp:positionV relativeFrom="paragraph">
+              <wp:posOffset>6561455</wp:posOffset>
+            </wp:positionV>
+            <wp:extent cx="1473696" cy="965200"/>
+            <wp:effectExtent l="0" t="0" r="0" b="6350"/>
+            <wp:wrapNone/>
+            <wp:docPr id="313354055" name="Picture 313354055"/>
+            <wp:cNvGraphicFramePr>
+              <a:graphicFrameLocks xmlns:a="http://schemas.openxmlformats.org/drawingml/2006/main" noChangeAspect="1"/>
+            </wp:cNvGraphicFramePr>
+            <a:graphic xmlns:a="http://schemas.openxmlformats.org/drawingml/2006/main">
+              <a:graphicData uri="http://schemas.openxmlformats.org/drawingml/2006/picture">
+                <pic:pic xmlns:pic="http://schemas.openxmlformats.org/drawingml/2006/picture">
+                  <pic:nvPicPr>
+                    <pic:cNvPr id="0" name="Picture 19"/>
+                    <pic:cNvPicPr>
+                      <a:picLocks noChangeAspect="1" noChangeArrowheads="1"/>
+                    </pic:cNvPicPr>
+                  </pic:nvPicPr>
+                  <pic:blipFill>
+                    <a:blip r:embed="rId28" cstate="print">
+                      <a:extLst>
+                        <a:ext uri="{28A0092B-C50C-407E-A947-70E740481C1C}">
+                          <a14:useLocalDpi xmlns:a14="http://schemas.microsoft.com/office/drawing/2010/main" val="0"/>
+                        </a:ext>
+                      </a:extLst>
+                    </a:blip>
+                    <a:srcRect/>
+                    <a:stretch>
+                      <a:fillRect/>
+                    </a:stretch>
+                  </pic:blipFill>
+                  <pic:spPr bwMode="auto">
+                    <a:xfrm>
+                      <a:off x="0" y="0"/>
+                      <a:ext cx="1473696" cy="965200"/>
+                    </a:xfrm>
+                    <a:prstGeom prst="rect">
+                      <a:avLst/>
+                    </a:prstGeom>
+                    <a:noFill/>
+                  </pic:spPr>
+                </pic:pic>
+              </a:graphicData>
+            </a:graphic>
+            <wp14:sizeRelH relativeFrom="margin">
+              <wp14:pctWidth>0</wp14:pctWidth>
+            </wp14:sizeRelH>
+            <wp14:sizeRelV relativeFrom="margin">
+              <wp14:pctHeight>0</wp14:pctHeight>
+            </wp14:sizeRelV>
+          </wp:anchor>
+        </w:drawing>
+      </w:r>
+      <w:r>
+        <w:rPr>
+          <w:noProof/>
+        </w:rPr>
+        <w:drawing>
+          <wp:anchor distT="0" distB="0" distL="114300" distR="114300" simplePos="0" relativeHeight="251714560" behindDoc="0" locked="0" layoutInCell="1" allowOverlap="1" wp14:anchorId="447D7A4A" wp14:editId="000AC034">
+            <wp:simplePos x="0" y="0"/>
+            <wp:positionH relativeFrom="column">
+              <wp:posOffset>389890</wp:posOffset>
+            </wp:positionH>
+            <wp:positionV relativeFrom="paragraph">
+              <wp:posOffset>3068955</wp:posOffset>
+            </wp:positionV>
+            <wp:extent cx="2527300" cy="2406650"/>
+            <wp:effectExtent l="0" t="0" r="6350" b="0"/>
+            <wp:wrapNone/>
+            <wp:docPr id="39" name="Picture 39"/>
+            <wp:cNvGraphicFramePr>
+              <a:graphicFrameLocks xmlns:a="http://schemas.openxmlformats.org/drawingml/2006/main" noChangeAspect="1"/>
+            </wp:cNvGraphicFramePr>
+            <a:graphic xmlns:a="http://schemas.openxmlformats.org/drawingml/2006/main">
+              <a:graphicData uri="http://schemas.openxmlformats.org/drawingml/2006/picture">
+                <pic:pic xmlns:pic="http://schemas.openxmlformats.org/drawingml/2006/picture">
+                  <pic:nvPicPr>
+                    <pic:cNvPr id="0" name="Picture 5"/>
+                    <pic:cNvPicPr>
+                      <a:picLocks noChangeAspect="1" noChangeArrowheads="1"/>
+                    </pic:cNvPicPr>
+                  </pic:nvPicPr>
+                  <pic:blipFill>
+                    <a:blip r:embed="rId29">
+                      <a:extLst>
+                        <a:ext uri="{28A0092B-C50C-407E-A947-70E740481C1C}">
+                          <a14:useLocalDpi xmlns:a14="http://schemas.microsoft.com/office/drawing/2010/main" val="0"/>
+                        </a:ext>
+                      </a:extLst>
+                    </a:blip>
+                    <a:srcRect/>
+                    <a:stretch>
+                      <a:fillRect/>
+                    </a:stretch>
+                  </pic:blipFill>
+                  <pic:spPr bwMode="auto">
+                    <a:xfrm>
+                      <a:off x="0" y="0"/>
+                      <a:ext cx="2527300" cy="2406650"/>
+                    </a:xfrm>
+                    <a:prstGeom prst="rect">
+                      <a:avLst/>
+                    </a:prstGeom>
+                    <a:noFill/>
+                  </pic:spPr>
+                </pic:pic>
+              </a:graphicData>
+            </a:graphic>
+            <wp14:sizeRelH relativeFrom="margin">
+              <wp14:pctWidth>0</wp14:pctWidth>
+            </wp14:sizeRelH>
+            <wp14:sizeRelV relativeFrom="margin">
+              <wp14:pctHeight>0</wp14:pctHeight>
+            </wp14:sizeRelV>
+          </wp:anchor>
+        </w:drawing>
+      </w:r>
+      <w:r>
+        <w:rPr>
+          <w:noProof/>
+        </w:rPr>
+        <w:drawing>
+          <wp:anchor distT="0" distB="0" distL="114300" distR="114300" simplePos="0" relativeHeight="251717632" behindDoc="0" locked="0" layoutInCell="1" allowOverlap="1" wp14:anchorId="431A5658" wp14:editId="377C4303">
+            <wp:simplePos x="0" y="0"/>
+            <wp:positionH relativeFrom="column">
+              <wp:posOffset>4917816</wp:posOffset>
+            </wp:positionH>
+            <wp:positionV relativeFrom="paragraph">
+              <wp:posOffset>480377</wp:posOffset>
+            </wp:positionV>
+            <wp:extent cx="553979" cy="394613"/>
+            <wp:effectExtent l="41592" t="15558" r="40323" b="40322"/>
+            <wp:wrapNone/>
+            <wp:docPr id="42" name="Picture 42"/>
+            <wp:cNvGraphicFramePr>
+              <a:graphicFrameLocks xmlns:a="http://schemas.openxmlformats.org/drawingml/2006/main" noChangeAspect="1"/>
+            </wp:cNvGraphicFramePr>
+            <a:graphic xmlns:a="http://schemas.openxmlformats.org/drawingml/2006/main">
+              <a:graphicData uri="http://schemas.openxmlformats.org/drawingml/2006/picture">
+                <pic:pic xmlns:pic="http://schemas.openxmlformats.org/drawingml/2006/picture">
+                  <pic:nvPicPr>
+                    <pic:cNvPr id="0" name="Picture 6"/>
+                    <pic:cNvPicPr>
+                      <a:picLocks noChangeAspect="1" noChangeArrowheads="1"/>
+                    </pic:cNvPicPr>
+                  </pic:nvPicPr>
+                  <pic:blipFill>
+                    <a:blip r:embed="rId30" cstate="print">
+                      <a:extLst>
+                        <a:ext uri="{28A0092B-C50C-407E-A947-70E740481C1C}">
+                          <a14:useLocalDpi xmlns:a14="http://schemas.microsoft.com/office/drawing/2010/main" val="0"/>
+                        </a:ext>
+                      </a:extLst>
+                    </a:blip>
+                    <a:srcRect/>
+                    <a:stretch>
+                      <a:fillRect/>
+                    </a:stretch>
+                  </pic:blipFill>
+                  <pic:spPr bwMode="auto">
+                    <a:xfrm rot="15685601" flipH="1">
+                      <a:off x="0" y="0"/>
+                      <a:ext cx="553979" cy="394613"/>
+                    </a:xfrm>
+                    <a:prstGeom prst="rect">
+                      <a:avLst/>
+                    </a:prstGeom>
+                    <a:noFill/>
+                  </pic:spPr>
+                </pic:pic>
+              </a:graphicData>
+            </a:graphic>
+            <wp14:sizeRelH relativeFrom="margin">
+              <wp14:pctWidth>0</wp14:pctWidth>
+            </wp14:sizeRelH>
+            <wp14:sizeRelV relativeFrom="margin">
+              <wp14:pctHeight>0</wp14:pctHeight>
+            </wp14:sizeRelV>
+          </wp:anchor>
+        </w:drawing>
+      </w:r>
+      <w:r>
+        <w:rPr>
+          <w:noProof/>
+        </w:rPr>
+        <w:drawing>
+          <wp:anchor distT="0" distB="0" distL="114300" distR="114300" simplePos="0" relativeHeight="251713536" behindDoc="0" locked="0" layoutInCell="1" allowOverlap="1" wp14:anchorId="6D973189" wp14:editId="3523A5CE">
+            <wp:simplePos x="0" y="0"/>
+            <wp:positionH relativeFrom="column">
+              <wp:posOffset>4742815</wp:posOffset>
+            </wp:positionH>
+            <wp:positionV relativeFrom="paragraph">
+              <wp:posOffset>995680</wp:posOffset>
+            </wp:positionV>
+            <wp:extent cx="1884045" cy="1176655"/>
+            <wp:effectExtent l="0" t="0" r="1905" b="4445"/>
+            <wp:wrapNone/>
+            <wp:docPr id="38" name="Picture 38"/>
+            <wp:cNvGraphicFramePr>
+              <a:graphicFrameLocks xmlns:a="http://schemas.openxmlformats.org/drawingml/2006/main" noChangeAspect="1"/>
+            </wp:cNvGraphicFramePr>
+            <a:graphic xmlns:a="http://schemas.openxmlformats.org/drawingml/2006/main">
+              <a:graphicData uri="http://schemas.openxmlformats.org/drawingml/2006/picture">
+                <pic:pic xmlns:pic="http://schemas.openxmlformats.org/drawingml/2006/picture">
+                  <pic:nvPicPr>
+                    <pic:cNvPr id="0" name="Picture 4"/>
+                    <pic:cNvPicPr>
+                      <a:picLocks noChangeAspect="1" noChangeArrowheads="1"/>
+                    </pic:cNvPicPr>
+                  </pic:nvPicPr>
+                  <pic:blipFill>
+                    <a:blip r:embed="rId31">
+                      <a:extLst>
+                        <a:ext uri="{28A0092B-C50C-407E-A947-70E740481C1C}">
+                          <a14:useLocalDpi xmlns:a14="http://schemas.microsoft.com/office/drawing/2010/main" val="0"/>
+                        </a:ext>
+                      </a:extLst>
+                    </a:blip>
+                    <a:srcRect/>
+                    <a:stretch>
+                      <a:fillRect/>
+                    </a:stretch>
+                  </pic:blipFill>
+                  <pic:spPr bwMode="auto">
+                    <a:xfrm>
+                      <a:off x="0" y="0"/>
+                      <a:ext cx="1884045" cy="1176655"/>
+                    </a:xfrm>
+                    <a:prstGeom prst="rect">
+                      <a:avLst/>
+                    </a:prstGeom>
+                    <a:noFill/>
+                  </pic:spPr>
+                </pic:pic>
+              </a:graphicData>
+            </a:graphic>
+          </wp:anchor>
+        </w:drawing>
+      </w:r>
+      <w:r>
+        <w:rPr>
+          <w:noProof/>
+        </w:rPr>
+        <w:drawing>
+          <wp:anchor distT="0" distB="0" distL="114300" distR="114300" simplePos="0" relativeHeight="251715584" behindDoc="0" locked="0" layoutInCell="1" allowOverlap="1" wp14:anchorId="3E9E4312" wp14:editId="4A39DA42">
+            <wp:simplePos x="0" y="0"/>
+            <wp:positionH relativeFrom="column">
+              <wp:posOffset>1833563</wp:posOffset>
+            </wp:positionH>
+            <wp:positionV relativeFrom="paragraph">
+              <wp:posOffset>464502</wp:posOffset>
+            </wp:positionV>
+            <wp:extent cx="553979" cy="394613"/>
+            <wp:effectExtent l="0" t="15558" r="40323" b="40322"/>
+            <wp:wrapNone/>
+            <wp:docPr id="41" name="Picture 41"/>
+            <wp:cNvGraphicFramePr>
+              <a:graphicFrameLocks xmlns:a="http://schemas.openxmlformats.org/drawingml/2006/main" noChangeAspect="1"/>
+            </wp:cNvGraphicFramePr>
+            <a:graphic xmlns:a="http://schemas.openxmlformats.org/drawingml/2006/main">
+              <a:graphicData uri="http://schemas.openxmlformats.org/drawingml/2006/picture">
+                <pic:pic xmlns:pic="http://schemas.openxmlformats.org/drawingml/2006/picture">
+                  <pic:nvPicPr>
+                    <pic:cNvPr id="0" name="Picture 6"/>
+                    <pic:cNvPicPr>
+                      <a:picLocks noChangeAspect="1" noChangeArrowheads="1"/>
+                    </pic:cNvPicPr>
+                  </pic:nvPicPr>
+                  <pic:blipFill>
+                    <a:blip r:embed="rId30" cstate="print">
+                      <a:extLst>
+                        <a:ext uri="{28A0092B-C50C-407E-A947-70E740481C1C}">
+                          <a14:useLocalDpi xmlns:a14="http://schemas.microsoft.com/office/drawing/2010/main" val="0"/>
+                        </a:ext>
+                      </a:extLst>
+                    </a:blip>
+                    <a:srcRect/>
+                    <a:stretch>
+                      <a:fillRect/>
+                    </a:stretch>
+                  </pic:blipFill>
+                  <pic:spPr bwMode="auto">
+                    <a:xfrm rot="5914399">
+                      <a:off x="0" y="0"/>
+                      <a:ext cx="553979" cy="394613"/>
+                    </a:xfrm>
+                    <a:prstGeom prst="rect">
+                      <a:avLst/>
+                    </a:prstGeom>
+                    <a:noFill/>
+                  </pic:spPr>
+                </pic:pic>
+              </a:graphicData>
+            </a:graphic>
+            <wp14:sizeRelH relativeFrom="margin">
+              <wp14:pctWidth>0</wp14:pctWidth>
+            </wp14:sizeRelH>
+            <wp14:sizeRelV relativeFrom="margin">
+              <wp14:pctHeight>0</wp14:pctHeight>
+            </wp14:sizeRelV>
+          </wp:anchor>
+        </w:drawing>
+      </w:r>
+      <w:r>
+        <w:rPr>
+          <w:noProof/>
+        </w:rPr>
+        <w:drawing>
+          <wp:anchor distT="0" distB="0" distL="114300" distR="114300" simplePos="0" relativeHeight="251711488" behindDoc="0" locked="0" layoutInCell="1" allowOverlap="1" wp14:anchorId="12FDD368" wp14:editId="4DE714C4">
+            <wp:simplePos x="0" y="0"/>
+            <wp:positionH relativeFrom="column">
+              <wp:posOffset>911860</wp:posOffset>
+            </wp:positionH>
+            <wp:positionV relativeFrom="paragraph">
+              <wp:posOffset>1090930</wp:posOffset>
+            </wp:positionV>
+            <wp:extent cx="1725295" cy="1170305"/>
+            <wp:effectExtent l="0" t="0" r="8255" b="0"/>
+            <wp:wrapNone/>
+            <wp:docPr id="36" name="Picture 36"/>
+            <wp:cNvGraphicFramePr>
+              <a:graphicFrameLocks xmlns:a="http://schemas.openxmlformats.org/drawingml/2006/main" noChangeAspect="1"/>
+            </wp:cNvGraphicFramePr>
+            <a:graphic xmlns:a="http://schemas.openxmlformats.org/drawingml/2006/main">
+              <a:graphicData uri="http://schemas.openxmlformats.org/drawingml/2006/picture">
+                <pic:pic xmlns:pic="http://schemas.openxmlformats.org/drawingml/2006/picture">
+                  <pic:nvPicPr>
+                    <pic:cNvPr id="0" name="Picture 3"/>
+                    <pic:cNvPicPr>
+                      <a:picLocks noChangeAspect="1" noChangeArrowheads="1"/>
+                    </pic:cNvPicPr>
+                  </pic:nvPicPr>
+                  <pic:blipFill>
+                    <a:blip r:embed="rId32">
+                      <a:extLst>
+                        <a:ext uri="{28A0092B-C50C-407E-A947-70E740481C1C}">
+                          <a14:useLocalDpi xmlns:a14="http://schemas.microsoft.com/office/drawing/2010/main" val="0"/>
+                        </a:ext>
+                      </a:extLst>
+                    </a:blip>
+                    <a:srcRect/>
+                    <a:stretch>
+                      <a:fillRect/>
+                    </a:stretch>
+                  </pic:blipFill>
+                  <pic:spPr bwMode="auto">
+                    <a:xfrm>
+                      <a:off x="0" y="0"/>
+                      <a:ext cx="1725295" cy="1170305"/>
+                    </a:xfrm>
+                    <a:prstGeom prst="rect">
+                      <a:avLst/>
+                    </a:prstGeom>
+                    <a:noFill/>
+                  </pic:spPr>
+                </pic:pic>
+              </a:graphicData>
+            </a:graphic>
+          </wp:anchor>
+        </w:drawing>
+      </w:r>
+      <w:r>
+        <w:rPr>
+          <w:noProof/>
+        </w:rPr>
+        <mc:AlternateContent>
+          <mc:Choice Requires="wps">
+            <w:drawing>
+              <wp:anchor distT="0" distB="0" distL="114300" distR="114300" simplePos="0" relativeHeight="251650040" behindDoc="0" locked="0" layoutInCell="1" allowOverlap="1" wp14:anchorId="005E0B5A" wp14:editId="3C91D17C">
+                <wp:simplePos x="0" y="0"/>
+                <wp:positionH relativeFrom="column">
+                  <wp:posOffset>281940</wp:posOffset>
+                </wp:positionH>
+                <wp:positionV relativeFrom="paragraph">
+                  <wp:posOffset>2986405</wp:posOffset>
+                </wp:positionV>
+                <wp:extent cx="2749550" cy="2602144"/>
+                <wp:effectExtent l="0" t="0" r="12700" b="27305"/>
+                <wp:wrapNone/>
+                <wp:docPr id="40" name="Rectangle 40"/>
+                <wp:cNvGraphicFramePr/>
+                <a:graphic xmlns:a="http://schemas.openxmlformats.org/drawingml/2006/main">
+                  <a:graphicData uri="http://schemas.microsoft.com/office/word/2010/wordprocessingShape">
+                    <wps:wsp>
+                      <wps:cNvSpPr/>
+                      <wps:spPr>
+                        <a:xfrm>
+                          <a:off x="0" y="0"/>
+                          <a:ext cx="2749550" cy="2602144"/>
+                        </a:xfrm>
+                        <a:prstGeom prst="rect">
+                          <a:avLst/>
+                        </a:prstGeom>
+                        <a:ln>
+                          <a:solidFill>
+                            <a:schemeClr val="tx1"/>
+                          </a:solidFill>
+                        </a:ln>
+                      </wps:spPr>
+                      <wps:style>
+                        <a:lnRef idx="2">
+                          <a:schemeClr val="accent6"/>
+                        </a:lnRef>
+                        <a:fillRef idx="1">
+                          <a:schemeClr val="lt1"/>
+                        </a:fillRef>
+                        <a:effectRef idx="0">
+                          <a:schemeClr val="accent6"/>
+                        </a:effectRef>
+                        <a:fontRef idx="minor">
+                          <a:schemeClr val="dk1"/>
+                        </a:fontRef>
+                      </wps:style>
+                      <wps:bodyPr rot="0" spcFirstLastPara="0" vertOverflow="overflow" horzOverflow="overflow" vert="horz" wrap="square" lIns="91440" tIns="45720" rIns="91440" bIns="45720" numCol="1" spcCol="0" rtlCol="0" fromWordArt="0" anchor="ctr" anchorCtr="0" forceAA="0" compatLnSpc="1">
+                        <a:prstTxWarp prst="textNoShape">
+                          <a:avLst/>
+                        </a:prstTxWarp>
+                        <a:noAutofit/>
+                      </wps:bodyPr>
+                    </wps:wsp>
+                  </a:graphicData>
+                </a:graphic>
+                <wp14:sizeRelH relativeFrom="margin">
+                  <wp14:pctWidth>0</wp14:pctWidth>
+                </wp14:sizeRelH>
+                <wp14:sizeRelV relativeFrom="margin">
+                  <wp14:pctHeight>0</wp14:pctHeight>
+                </wp14:sizeRelV>
+              </wp:anchor>
+            </w:drawing>
+          </mc:Choice>
+          <mc:Fallback>
+            <w:pict>
+              <v:rect w14:anchorId="4E855DBA" id="Rectangle 40" o:spid="_x0000_s1026" style="position:absolute;margin-left:22.2pt;margin-top:235.15pt;width:216.5pt;height:204.9pt;z-index:251650040;visibility:visible;mso-wrap-style:square;mso-width-percent:0;mso-height-percent:0;mso-wrap-distance-left:9pt;mso-wrap-distance-top:0;mso-wrap-distance-right:9pt;mso-wrap-distance-bottom:0;mso-position-horizontal:absolute;mso-position-horizontal-relative:text;mso-position-vertical:absolute;mso-position-vertical-relative:text;mso-width-percent:0;mso-height-percent:0;mso-width-relative:margin;mso-height-relative:margin;v-text-anchor:middle" o:gfxdata="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" fillcolor="white [3201]" strokecolor="black [3213]" strokeweight="1pt"/>
+            </w:pict>
+          </mc:Fallback>
+        </mc:AlternateContent>
+      </w:r>
+      <w:r>
+        <w:rPr>
+          <w:noProof/>
+        </w:rPr>
+        <w:drawing>
+          <wp:anchor distT="0" distB="0" distL="114300" distR="114300" simplePos="0" relativeHeight="251710464" behindDoc="0" locked="0" layoutInCell="1" allowOverlap="1" wp14:anchorId="78C4159B" wp14:editId="26287A5B">
+            <wp:simplePos x="0" y="0"/>
+            <wp:positionH relativeFrom="column">
+              <wp:posOffset>2386965</wp:posOffset>
+            </wp:positionH>
+            <wp:positionV relativeFrom="paragraph">
+              <wp:posOffset>-577850</wp:posOffset>
+            </wp:positionV>
+            <wp:extent cx="2499360" cy="963295"/>
+            <wp:effectExtent l="0" t="0" r="0" b="8255"/>
+            <wp:wrapNone/>
+            <wp:docPr id="24" name="Picture 24"/>
+            <wp:cNvGraphicFramePr>
+              <a:graphicFrameLocks xmlns:a="http://schemas.openxmlformats.org/drawingml/2006/main" noChangeAspect="1"/>
+            </wp:cNvGraphicFramePr>
+            <a:graphic xmlns:a="http://schemas.openxmlformats.org/drawingml/2006/main">
+              <a:graphicData uri="http://schemas.openxmlformats.org/drawingml/2006/picture">
+                <pic:pic xmlns:pic="http://schemas.openxmlformats.org/drawingml/2006/picture">
+                  <pic:nvPicPr>
+                    <pic:cNvPr id="0" name="Picture 2"/>
+                    <pic:cNvPicPr>
+                      <a:picLocks noChangeAspect="1" noChangeArrowheads="1"/>
+                    </pic:cNvPicPr>
+                  </pic:nvPicPr>
+                  <pic:blipFill>
+                    <a:blip r:embed="rId33">
+                      <a:extLst>
+                        <a:ext uri="{28A0092B-C50C-407E-A947-70E740481C1C}">
+                          <a14:useLocalDpi xmlns:a14="http://schemas.microsoft.com/office/drawing/2010/main" val="0"/>
+                        </a:ext>
+                      </a:extLst>
+                    </a:blip>
+                    <a:srcRect/>
+                    <a:stretch>
+                      <a:fillRect/>
+                    </a:stretch>
+                  </pic:blipFill>
+                  <pic:spPr bwMode="auto">
+                    <a:xfrm>
+                      <a:off x="0" y="0"/>
+                      <a:ext cx="2499360" cy="963295"/>
+                    </a:xfrm>
+                    <a:prstGeom prst="rect">
+                      <a:avLst/>
+                    </a:prstGeom>
+                    <a:noFill/>
+                  </pic:spPr>
+                </pic:pic>
+              </a:graphicData>
+            </a:graphic>
+          </wp:anchor>
+        </w:drawing>
+      </w:r>
     </w:p>
     <w:sectPr>
       <w:pgSz w:w="11906" w:h="16838"/>
@@ -4239,6 +8052,7 @@
   <w:style w:type="paragraph" w:default="1" w:styleId="Normal">
     <w:name w:val="Normal"/>
     <w:qFormat/>
+    <w:rsid w:val="006579B7"/>
   </w:style>
   <w:style w:type="character" w:default="1" w:styleId="DefaultParagraphFont">
     <w:name w:val="Default Paragraph Font"/>

</xml_diff>